<commit_message>
Informe editado con el modelo semantico
</commit_message>
<xml_diff>
--- a/Informe_tfm_Isabel_Unamuno.docx
+++ b/Informe_tfm_Isabel_Unamuno.docx
@@ -4221,6 +4221,7 @@
         <w:rPr>
           <w:lang w:val="es-ES" w:eastAsia="es-ES"/>
         </w:rPr>
+        <w:lastRenderedPageBreak/>
         <w:t>values</w:t>
       </w:r>
       <w:proofErr w:type="spellEnd"/>
@@ -4228,14 +4229,7 @@
         <w:rPr>
           <w:lang w:val="es-ES" w:eastAsia="es-ES"/>
         </w:rPr>
-        <w:t xml:space="preserve">" en inglés, representan una preocupación significativa en el contexto del análisis </w:t>
-      </w:r>
-      <w:r>
-        <w:rPr>
-          <w:lang w:val="es-ES" w:eastAsia="es-ES"/>
-        </w:rPr>
-        <w:lastRenderedPageBreak/>
-        <w:t>de datos, ya que pueden distorsionar los resultados y conducir a interpretaciones erróneas si no se manejan adecuadamente. Por lo tanto, es crucial detectar y abordar de manera efectiva estos valores faltantes.</w:t>
+        <w:t>" en inglés, representan una preocupación significativa en el contexto del análisis de datos, ya que pueden distorsionar los resultados y conducir a interpretaciones erróneas si no se manejan adecuadamente. Por lo tanto, es crucial detectar y abordar de manera efectiva estos valores faltantes.</w:t>
       </w:r>
     </w:p>
     <w:p>
@@ -4269,14 +4263,7 @@
         <w:rPr>
           <w:lang w:val="es-ES" w:eastAsia="es-ES"/>
         </w:rPr>
-        <w:t xml:space="preserve">Durante el análisis </w:t>
-      </w:r>
-      <w:proofErr w:type="spellStart"/>
-      <w:r>
-        <w:rPr>
-          <w:lang w:val="es-ES" w:eastAsia="es-ES"/>
-        </w:rPr>
-        <w:t>de</w:t>
+        <w:t>Durante el análisis de</w:t>
       </w:r>
       <w:r>
         <w:rPr>
@@ -4284,7 +4271,6 @@
         </w:rPr>
         <w:t>l</w:t>
       </w:r>
-      <w:proofErr w:type="spellEnd"/>
       <w:r>
         <w:rPr>
           <w:lang w:val="es-ES" w:eastAsia="es-ES"/>
@@ -4750,303 +4736,10 @@
         <w:t xml:space="preserve">. Se ha guardado la información en una variable llamada duplicados, </w:t>
       </w:r>
       <w:r>
-        <w:t xml:space="preserve">la </w:t>
-      </w:r>
-      <w:proofErr w:type="spellStart"/>
-      <w:r>
-        <w:t>cual</w:t>
-      </w:r>
-      <w:proofErr w:type="spellEnd"/>
-      <w:r>
-        <w:t xml:space="preserve"> </w:t>
-      </w:r>
-      <w:proofErr w:type="spellStart"/>
-      <w:r>
-        <w:t>captura</w:t>
-      </w:r>
-      <w:proofErr w:type="spellEnd"/>
-      <w:r>
-        <w:t xml:space="preserve"> </w:t>
-      </w:r>
-      <w:proofErr w:type="spellStart"/>
-      <w:r>
-        <w:t>el</w:t>
-      </w:r>
-      <w:proofErr w:type="spellEnd"/>
-      <w:r>
-        <w:t xml:space="preserve"> </w:t>
-      </w:r>
-      <w:proofErr w:type="spellStart"/>
-      <w:r>
-        <w:t>resultado</w:t>
-      </w:r>
-      <w:proofErr w:type="spellEnd"/>
-      <w:r>
-        <w:t xml:space="preserve"> </w:t>
-      </w:r>
-      <w:proofErr w:type="spellStart"/>
-      <w:r>
-        <w:t>booleano</w:t>
-      </w:r>
-      <w:proofErr w:type="spellEnd"/>
-      <w:r>
-        <w:t xml:space="preserve">, </w:t>
-      </w:r>
-      <w:proofErr w:type="spellStart"/>
-      <w:r>
-        <w:t>proporcionando</w:t>
-      </w:r>
-      <w:proofErr w:type="spellEnd"/>
-      <w:r>
-        <w:t xml:space="preserve"> </w:t>
-      </w:r>
-      <w:proofErr w:type="spellStart"/>
-      <w:r>
-        <w:t>una</w:t>
-      </w:r>
-      <w:proofErr w:type="spellEnd"/>
-      <w:r>
-        <w:t xml:space="preserve"> </w:t>
-      </w:r>
-      <w:proofErr w:type="spellStart"/>
-      <w:r>
-        <w:t>indicación</w:t>
-      </w:r>
-      <w:proofErr w:type="spellEnd"/>
-      <w:r>
-        <w:t xml:space="preserve"> </w:t>
-      </w:r>
-      <w:proofErr w:type="spellStart"/>
-      <w:r>
-        <w:t>clara</w:t>
-      </w:r>
-      <w:proofErr w:type="spellEnd"/>
-      <w:r>
-        <w:t xml:space="preserve"> </w:t>
-      </w:r>
-      <w:proofErr w:type="spellStart"/>
-      <w:r>
-        <w:t>sobre</w:t>
-      </w:r>
-      <w:proofErr w:type="spellEnd"/>
-      <w:r>
-        <w:t xml:space="preserve"> la </w:t>
-      </w:r>
-      <w:proofErr w:type="spellStart"/>
-      <w:r>
-        <w:t>presencia</w:t>
-      </w:r>
-      <w:proofErr w:type="spellEnd"/>
-      <w:r>
-        <w:t xml:space="preserve"> o </w:t>
-      </w:r>
-      <w:proofErr w:type="spellStart"/>
-      <w:r>
-        <w:t>ausencia</w:t>
-      </w:r>
-      <w:proofErr w:type="spellEnd"/>
-      <w:r>
-        <w:t xml:space="preserve"> de </w:t>
-      </w:r>
-      <w:proofErr w:type="spellStart"/>
-      <w:r>
-        <w:t>duplicados</w:t>
-      </w:r>
-      <w:proofErr w:type="spellEnd"/>
-      <w:r>
-        <w:t xml:space="preserve"> </w:t>
-      </w:r>
-      <w:proofErr w:type="spellStart"/>
-      <w:r>
-        <w:t>en</w:t>
-      </w:r>
-      <w:proofErr w:type="spellEnd"/>
-      <w:r>
-        <w:t xml:space="preserve"> </w:t>
-      </w:r>
-      <w:proofErr w:type="spellStart"/>
-      <w:r>
-        <w:t>los</w:t>
-      </w:r>
-      <w:proofErr w:type="spellEnd"/>
-      <w:r>
-        <w:t xml:space="preserve"> </w:t>
-      </w:r>
-      <w:proofErr w:type="spellStart"/>
-      <w:r>
-        <w:t>datos</w:t>
-      </w:r>
-      <w:proofErr w:type="spellEnd"/>
-      <w:r>
-        <w:t xml:space="preserve">. Este </w:t>
-      </w:r>
-      <w:proofErr w:type="spellStart"/>
-      <w:r>
-        <w:t>enfoque</w:t>
-      </w:r>
-      <w:proofErr w:type="spellEnd"/>
-      <w:r>
-        <w:t xml:space="preserve"> es </w:t>
-      </w:r>
-      <w:proofErr w:type="spellStart"/>
-      <w:r>
-        <w:t>esencial</w:t>
-      </w:r>
-      <w:proofErr w:type="spellEnd"/>
-      <w:r>
-        <w:t xml:space="preserve"> para </w:t>
-      </w:r>
-      <w:proofErr w:type="spellStart"/>
-      <w:r>
-        <w:t>garantizar</w:t>
-      </w:r>
-      <w:proofErr w:type="spellEnd"/>
-      <w:r>
-        <w:t xml:space="preserve"> la </w:t>
-      </w:r>
-      <w:proofErr w:type="spellStart"/>
-      <w:r>
-        <w:t>integridad</w:t>
-      </w:r>
-      <w:proofErr w:type="spellEnd"/>
-      <w:r>
-        <w:t xml:space="preserve"> y la </w:t>
-      </w:r>
-      <w:proofErr w:type="spellStart"/>
-      <w:r>
-        <w:t>calidad</w:t>
-      </w:r>
-      <w:proofErr w:type="spellEnd"/>
-      <w:r>
-        <w:t xml:space="preserve"> de </w:t>
-      </w:r>
-      <w:proofErr w:type="spellStart"/>
-      <w:r>
-        <w:t>los</w:t>
-      </w:r>
-      <w:proofErr w:type="spellEnd"/>
-      <w:r>
-        <w:t xml:space="preserve"> </w:t>
-      </w:r>
-      <w:proofErr w:type="spellStart"/>
-      <w:r>
-        <w:t>datos</w:t>
-      </w:r>
-      <w:proofErr w:type="spellEnd"/>
-      <w:r>
-        <w:t xml:space="preserve">, </w:t>
-      </w:r>
-      <w:proofErr w:type="spellStart"/>
-      <w:r>
-        <w:t>ya</w:t>
-      </w:r>
-      <w:proofErr w:type="spellEnd"/>
-      <w:r>
-        <w:t xml:space="preserve"> que la </w:t>
-      </w:r>
-      <w:proofErr w:type="spellStart"/>
-      <w:r>
-        <w:t>presencia</w:t>
-      </w:r>
-      <w:proofErr w:type="spellEnd"/>
-      <w:r>
-        <w:t xml:space="preserve"> de </w:t>
-      </w:r>
-      <w:proofErr w:type="spellStart"/>
-      <w:r>
-        <w:t>duplicados</w:t>
-      </w:r>
-      <w:proofErr w:type="spellEnd"/>
-      <w:r>
-        <w:t xml:space="preserve"> </w:t>
-      </w:r>
-      <w:proofErr w:type="spellStart"/>
-      <w:r>
-        <w:t>puede</w:t>
-      </w:r>
-      <w:proofErr w:type="spellEnd"/>
-      <w:r>
-        <w:t xml:space="preserve"> </w:t>
-      </w:r>
-      <w:proofErr w:type="spellStart"/>
-      <w:r>
-        <w:t>distorsionar</w:t>
-      </w:r>
-      <w:proofErr w:type="spellEnd"/>
-      <w:r>
-        <w:t xml:space="preserve"> </w:t>
-      </w:r>
-      <w:proofErr w:type="spellStart"/>
-      <w:r>
-        <w:t>los</w:t>
-      </w:r>
-      <w:proofErr w:type="spellEnd"/>
-      <w:r>
-        <w:t xml:space="preserve"> </w:t>
-      </w:r>
-      <w:proofErr w:type="spellStart"/>
-      <w:r>
-        <w:t>resultados</w:t>
-      </w:r>
-      <w:proofErr w:type="spellEnd"/>
-      <w:r>
-        <w:t xml:space="preserve"> del </w:t>
-      </w:r>
-      <w:proofErr w:type="spellStart"/>
-      <w:r>
-        <w:t>análisis</w:t>
-      </w:r>
-      <w:proofErr w:type="spellEnd"/>
-      <w:r>
-        <w:t xml:space="preserve"> y </w:t>
-      </w:r>
-      <w:proofErr w:type="spellStart"/>
-      <w:r>
-        <w:t>conducir</w:t>
-      </w:r>
-      <w:proofErr w:type="spellEnd"/>
-      <w:r>
-        <w:t xml:space="preserve"> a </w:t>
-      </w:r>
-      <w:proofErr w:type="spellStart"/>
-      <w:r>
-        <w:t>conclusiones</w:t>
-      </w:r>
-      <w:proofErr w:type="spellEnd"/>
-      <w:r>
-        <w:t xml:space="preserve"> </w:t>
-      </w:r>
-      <w:proofErr w:type="spellStart"/>
-      <w:r>
-        <w:t>erróneas</w:t>
-      </w:r>
-      <w:proofErr w:type="spellEnd"/>
-      <w:r>
-        <w:t xml:space="preserve"> </w:t>
-      </w:r>
-      <w:proofErr w:type="spellStart"/>
-      <w:r>
-        <w:t>si</w:t>
-      </w:r>
-      <w:proofErr w:type="spellEnd"/>
-      <w:r>
-        <w:t xml:space="preserve"> no se </w:t>
-      </w:r>
-      <w:proofErr w:type="spellStart"/>
-      <w:r>
-        <w:t>manejan</w:t>
-      </w:r>
-      <w:proofErr w:type="spellEnd"/>
-      <w:r>
-        <w:t xml:space="preserve"> </w:t>
-      </w:r>
-      <w:proofErr w:type="spellStart"/>
-      <w:r>
-        <w:t>adecuadamente</w:t>
-      </w:r>
-      <w:proofErr w:type="spellEnd"/>
-      <w:r>
-        <w:t>.</w:t>
+        <w:rPr>
+          <w:lang w:val="es-ES"/>
+        </w:rPr>
+        <w:t>la cual captura el resultado booleano, proporcionando una indicación clara sobre la presencia o ausencia de duplicados en los datos. Este enfoque es esencial para garantizar la integridad y la calidad de los datos, ya que la presencia de duplicados puede distorsionar los resultados del análisis y conducir a conclusiones erróneas si no se manejan adecuadamente.</w:t>
       </w:r>
     </w:p>
     <w:p>
@@ -5160,31 +4853,36 @@
         <w:rPr>
           <w:lang w:val="es-ES" w:eastAsia="es-ES"/>
         </w:rPr>
-        <w:t xml:space="preserve">Este enfoque metodológico busca garantizar la consistencia y la comparabilidad de los datos de volumen a lo largo de las diferentes tablas, lo que es esencial para facilitar un análisis coherente y significativo en el contexto de la investigación o análisis de datos en cuestión. La estandarización de las unidades de volumen contribuye a mitigar posibles sesgos o distorsiones </w:t>
+        <w:t xml:space="preserve">Este enfoque metodológico busca garantizar la consistencia y la comparabilidad de los datos de volumen a lo largo de las diferentes tablas, lo que es esencial para facilitar un análisis coherente </w:t>
       </w:r>
       <w:r>
         <w:rPr>
           <w:lang w:val="es-ES" w:eastAsia="es-ES"/>
         </w:rPr>
         <w:lastRenderedPageBreak/>
-        <w:t>en los resultados del análisis, permitiendo así una interpretación precisa y fiable de los datos.</w:t>
-      </w:r>
-    </w:p>
-    <w:p>
-      <w:pPr>
-        <w:rPr>
-          <w:lang w:val="es-ES"/>
-        </w:rPr>
-      </w:pPr>
-    </w:p>
-    <w:p>
-      <w:pPr>
-        <w:rPr>
-          <w:lang w:val="es-ES"/>
-        </w:rPr>
-      </w:pPr>
-    </w:p>
-    <w:p>
+        <w:t>y significativo en el contexto de la investigación o análisis de datos en cuestión. La estandarización de las unidades de volumen contribuye a mitigar posibles sesgos o distorsiones en los resultados del análisis, permitiendo así una interpretación precisa y fiable de los datos.</w:t>
+      </w:r>
+    </w:p>
+    <w:p>
+      <w:pPr>
+        <w:rPr>
+          <w:lang w:val="es-ES"/>
+        </w:rPr>
+      </w:pPr>
+    </w:p>
+    <w:p>
+      <w:pPr>
+        <w:rPr>
+          <w:lang w:val="es-ES"/>
+        </w:rPr>
+      </w:pPr>
+    </w:p>
+    <w:p>
+      <w:pPr>
+        <w:rPr>
+          <w:lang w:val="es-ES"/>
+        </w:rPr>
+      </w:pPr>
       <w:r>
         <w:rPr>
           <w:lang w:val="es-ES"/>
@@ -5195,13 +4893,7 @@
         <w:rPr>
           <w:lang w:val="es-ES"/>
         </w:rPr>
-        <w:t>p</w:t>
-      </w:r>
-      <w:r>
-        <w:rPr>
-          <w:lang w:val="es-ES"/>
-        </w:rPr>
-        <w:t xml:space="preserve">ara garantizar la coherencia y la fiabilidad en el manejo de datos temporales, se ha llevado a cabo una normalización del formato de fecha y hora en un </w:t>
+        <w:t xml:space="preserve">para garantizar la coherencia y la fiabilidad en el manejo de datos temporales, se ha llevado a cabo una normalización del formato de fecha y hora en un </w:t>
       </w:r>
       <w:proofErr w:type="spellStart"/>
       <w:r>
@@ -5218,46 +4910,33 @@
         <w:t xml:space="preserve"> específico. </w:t>
       </w:r>
       <w:r>
-        <w:t xml:space="preserve">Es </w:t>
+        <w:rPr>
+          <w:lang w:val="es-ES"/>
+        </w:rPr>
+        <w:t>Es importante destacar que las columnas de fecha en los conjuntos de datos de "Inventario inicial" e "Inventario final" ya se encuentran en un formato adecuado, por lo que no requieren ninguna manipulación adicional. En consecuencia, nos enfocaremos en formatear las columnas de fecha en los demás conjuntos de datos.</w:t>
+      </w:r>
+    </w:p>
+    <w:p>
+      <w:pPr>
+        <w:rPr>
+          <w:lang w:val="es-ES" w:eastAsia="es-ES"/>
+        </w:rPr>
+      </w:pPr>
+      <w:r>
+        <w:rPr>
+          <w:lang w:val="es-ES" w:eastAsia="es-ES"/>
+        </w:rPr>
+        <w:t xml:space="preserve">Este proceso de normalización del formato de fecha y hora tiene como objetivo principal garantizar la cohesión y la consistencia en el tratamiento de datos temporales, lo que facilita su posterior análisis y visualización. Al estandarizar el formato de fecha y hora en todas las columnas pertinentes del </w:t>
       </w:r>
       <w:proofErr w:type="spellStart"/>
       <w:r>
-        <w:t>importante</w:t>
+        <w:rPr>
+          <w:lang w:val="es-ES" w:eastAsia="es-ES"/>
+        </w:rPr>
+        <w:t>DataFrame</w:t>
       </w:r>
       <w:proofErr w:type="spellEnd"/>
       <w:r>
-        <w:t xml:space="preserve"> </w:t>
-      </w:r>
-      <w:proofErr w:type="spellStart"/>
-      <w:r>
-        <w:t>destacar</w:t>
-      </w:r>
-      <w:proofErr w:type="spellEnd"/>
-      <w:r>
-        <w:t xml:space="preserve"> que las columnas de fecha en los conjuntos de datos de "Inventario inicial" e "Inventario final" ya se encuentran en un formato adecuado, por lo que no requieren ninguna manipulación adicional. En consecuencia, nos enfocaremos en formatear las columnas de fecha en los demás conjuntos de datos.</w:t>
-      </w:r>
-    </w:p>
-    <w:p>
-      <w:pPr>
-        <w:rPr>
-          <w:lang w:val="es-ES" w:eastAsia="es-ES"/>
-        </w:rPr>
-      </w:pPr>
-      <w:r>
-        <w:rPr>
-          <w:lang w:val="es-ES" w:eastAsia="es-ES"/>
-        </w:rPr>
-        <w:t xml:space="preserve">Este proceso de normalización del formato de fecha y hora tiene como objetivo principal garantizar la cohesión y la consistencia en el tratamiento de datos temporales, lo que facilita su posterior análisis y visualización. Al estandarizar el formato de fecha y hora en todas las columnas pertinentes del </w:t>
-      </w:r>
-      <w:proofErr w:type="spellStart"/>
-      <w:r>
-        <w:rPr>
-          <w:lang w:val="es-ES" w:eastAsia="es-ES"/>
-        </w:rPr>
-        <w:t>DataFrame</w:t>
-      </w:r>
-      <w:proofErr w:type="spellEnd"/>
-      <w:r>
         <w:rPr>
           <w:lang w:val="es-ES" w:eastAsia="es-ES"/>
         </w:rPr>
@@ -5272,6 +4951,11 @@
       </w:pPr>
     </w:p>
     <w:p>
+      <w:pPr>
+        <w:rPr>
+          <w:lang w:val="es-ES"/>
+        </w:rPr>
+      </w:pPr>
       <w:r>
         <w:rPr>
           <w:lang w:val="es-ES"/>
@@ -5297,31 +4981,10 @@
         <w:t xml:space="preserve"> nombres no corresponden a ubicaciones geográficas reales. </w:t>
       </w:r>
       <w:r>
-        <w:t xml:space="preserve">Para </w:t>
-      </w:r>
-      <w:proofErr w:type="spellStart"/>
-      <w:r>
-        <w:t>abordar</w:t>
-      </w:r>
-      <w:proofErr w:type="spellEnd"/>
-      <w:r>
-        <w:t xml:space="preserve"> </w:t>
-      </w:r>
-      <w:proofErr w:type="spellStart"/>
-      <w:r>
-        <w:t>esta</w:t>
-      </w:r>
-      <w:proofErr w:type="spellEnd"/>
-      <w:r>
-        <w:t xml:space="preserve"> </w:t>
-      </w:r>
-      <w:proofErr w:type="spellStart"/>
-      <w:r>
-        <w:t>irregularidad</w:t>
-      </w:r>
-      <w:proofErr w:type="spellEnd"/>
-      <w:r>
-        <w:t>, se ha realizado un proceso de corrección mediante el reemplazo de los nombres de las ciudades no reales por aquellos que sí lo son.</w:t>
+        <w:rPr>
+          <w:lang w:val="es-ES"/>
+        </w:rPr>
+        <w:t>Para abordar esta irregularidad, se ha realizado un proceso de corrección mediante el reemplazo de los nombres de las ciudades no reales por aquellos que sí lo son.</w:t>
       </w:r>
     </w:p>
     <w:p>
@@ -5932,12 +5595,1117 @@
         <w:t xml:space="preserve"> </w:t>
       </w:r>
     </w:p>
-    <w:p/>
+    <w:p>
+      <w:pPr>
+        <w:rPr>
+          <w:b/>
+          <w:bCs/>
+          <w:lang w:val="es-ES"/>
+        </w:rPr>
+      </w:pPr>
+      <w:r>
+        <w:rPr>
+          <w:b/>
+          <w:bCs/>
+          <w:lang w:val="es-ES"/>
+        </w:rPr>
+        <w:t>M</w:t>
+      </w:r>
+      <w:r>
+        <w:rPr>
+          <w:b/>
+          <w:bCs/>
+          <w:lang w:val="es-ES"/>
+        </w:rPr>
+        <w:t>odelo semántico</w:t>
+      </w:r>
+      <w:r>
+        <w:rPr>
+          <w:b/>
+          <w:bCs/>
+          <w:lang w:val="es-ES"/>
+        </w:rPr>
+        <w:t xml:space="preserve"> en </w:t>
+      </w:r>
+      <w:proofErr w:type="spellStart"/>
+      <w:r>
+        <w:rPr>
+          <w:b/>
+          <w:bCs/>
+          <w:lang w:val="es-ES"/>
+        </w:rPr>
+        <w:t>powerbi</w:t>
+      </w:r>
+      <w:proofErr w:type="spellEnd"/>
+      <w:r>
+        <w:rPr>
+          <w:b/>
+          <w:bCs/>
+          <w:lang w:val="es-ES"/>
+        </w:rPr>
+        <w:t>:</w:t>
+      </w:r>
+    </w:p>
+    <w:p>
+      <w:pPr>
+        <w:rPr>
+          <w:b/>
+          <w:bCs/>
+          <w:lang w:val="es-ES"/>
+        </w:rPr>
+      </w:pPr>
+      <w:r>
+        <w:rPr>
+          <w:shd w:val="clear" w:color="auto" w:fill="FFFFFF"/>
+          <w:lang w:val="es-ES"/>
+        </w:rPr>
+        <w:t xml:space="preserve">La creación de un modelo semántico excelente es una de las tareas más importantes </w:t>
+      </w:r>
+      <w:r>
+        <w:rPr>
+          <w:shd w:val="clear" w:color="auto" w:fill="FFFFFF"/>
+          <w:lang w:val="es-ES"/>
+        </w:rPr>
+        <w:t>ya que al ha</w:t>
+      </w:r>
+      <w:r>
+        <w:rPr>
+          <w:shd w:val="clear" w:color="auto" w:fill="FFFFFF"/>
+          <w:lang w:val="es-ES"/>
+        </w:rPr>
+        <w:t xml:space="preserve">cer este trabajo de forma correcta, ayudará a los usuarios a comprender mejor los datos, lo que facilitará la creación de informes de </w:t>
+      </w:r>
+      <w:proofErr w:type="spellStart"/>
+      <w:r>
+        <w:rPr>
+          <w:shd w:val="clear" w:color="auto" w:fill="FFFFFF"/>
+          <w:lang w:val="es-ES"/>
+        </w:rPr>
+        <w:t>Power</w:t>
+      </w:r>
+      <w:proofErr w:type="spellEnd"/>
+      <w:r>
+        <w:rPr>
+          <w:shd w:val="clear" w:color="auto" w:fill="FFFFFF"/>
+          <w:lang w:val="es-ES"/>
+        </w:rPr>
+        <w:t xml:space="preserve"> BI útiles para ellos y para </w:t>
+      </w:r>
+      <w:r>
+        <w:rPr>
+          <w:shd w:val="clear" w:color="auto" w:fill="FFFFFF"/>
+          <w:lang w:val="es-ES"/>
+        </w:rPr>
+        <w:t>el creador.</w:t>
+      </w:r>
+    </w:p>
+    <w:p>
+      <w:pPr>
+        <w:rPr>
+          <w:lang w:val="es-ES" w:eastAsia="es-ES"/>
+        </w:rPr>
+      </w:pPr>
+      <w:r>
+        <w:rPr>
+          <w:lang w:val="es-ES" w:eastAsia="es-ES"/>
+        </w:rPr>
+        <w:t>Un buen modelo semántico ofrece las</w:t>
+      </w:r>
+      <w:r>
+        <w:rPr>
+          <w:lang w:val="es-ES" w:eastAsia="es-ES"/>
+        </w:rPr>
+        <w:t xml:space="preserve"> </w:t>
+      </w:r>
+      <w:r>
+        <w:rPr>
+          <w:lang w:val="es-ES" w:eastAsia="es-ES"/>
+        </w:rPr>
+        <w:t>siguientes</w:t>
+      </w:r>
+      <w:r>
+        <w:rPr>
+          <w:lang w:val="es-ES" w:eastAsia="es-ES"/>
+        </w:rPr>
+        <w:t xml:space="preserve"> ventajas</w:t>
+      </w:r>
+      <w:r>
+        <w:rPr>
+          <w:lang w:val="es-ES" w:eastAsia="es-ES"/>
+        </w:rPr>
+        <w:t xml:space="preserve">: una </w:t>
+      </w:r>
+      <w:r>
+        <w:rPr>
+          <w:lang w:val="es-ES" w:eastAsia="es-ES"/>
+        </w:rPr>
+        <w:t>exploración de datos más rápida</w:t>
+      </w:r>
+      <w:r>
+        <w:rPr>
+          <w:lang w:val="es-ES" w:eastAsia="es-ES"/>
+        </w:rPr>
+        <w:t xml:space="preserve">, agregaciones más fáciles de crear, informes más precisos, dedicar menos tiempo al crear el informe y </w:t>
+      </w:r>
+      <w:r>
+        <w:rPr>
+          <w:lang w:val="es-ES" w:eastAsia="es-ES"/>
+        </w:rPr>
+        <w:t>mejor seguimiento a futuro.</w:t>
+      </w:r>
+    </w:p>
+    <w:p>
+      <w:pPr>
+        <w:rPr>
+          <w:lang w:val="es-ES" w:eastAsia="es-ES"/>
+        </w:rPr>
+      </w:pPr>
+      <w:hyperlink r:id="rId20" w:history="1">
+        <w:r>
+          <w:rPr>
+            <w:rStyle w:val="Hipervnculo"/>
+            <w:lang w:val="es-ES" w:eastAsia="es-ES"/>
+          </w:rPr>
+          <w:t>https://learn.microsoft.com/es-es/training/modules/design-model-power-bi/1-introduction</w:t>
+        </w:r>
+      </w:hyperlink>
+      <w:r>
+        <w:rPr>
+          <w:lang w:val="es-ES" w:eastAsia="es-ES"/>
+        </w:rPr>
+        <w:t xml:space="preserve"> </w:t>
+      </w:r>
+    </w:p>
+    <w:p>
+      <w:pPr>
+        <w:rPr>
+          <w:lang w:val="es-ES"/>
+        </w:rPr>
+      </w:pPr>
+    </w:p>
+    <w:p>
+      <w:pPr>
+        <w:rPr>
+          <w:lang w:val="es-ES" w:eastAsia="es-ES"/>
+        </w:rPr>
+      </w:pPr>
+    </w:p>
+    <w:p>
+      <w:pPr>
+        <w:rPr>
+          <w:lang w:val="es-ES" w:eastAsia="es-ES"/>
+        </w:rPr>
+      </w:pPr>
+      <w:r>
+        <w:rPr>
+          <w:lang w:val="es-ES" w:eastAsia="es-ES"/>
+        </w:rPr>
+        <w:t>A la hora de crear el modelo, se ha optado por el modelo estrella.</w:t>
+      </w:r>
+    </w:p>
+    <w:p>
+      <w:pPr>
+        <w:rPr>
+          <w:lang w:val="es-ES" w:eastAsia="es-ES"/>
+        </w:rPr>
+      </w:pPr>
+      <w:r>
+        <w:rPr>
+          <w:lang w:val="es-ES" w:eastAsia="es-ES"/>
+        </w:rPr>
+        <w:t>Esquemas de estrella</w:t>
+      </w:r>
+    </w:p>
+    <w:p>
+      <w:pPr>
+        <w:rPr>
+          <w:lang w:val="es-ES" w:eastAsia="es-ES"/>
+        </w:rPr>
+      </w:pPr>
+      <w:r>
+        <w:rPr>
+          <w:lang w:val="es-ES" w:eastAsia="es-ES"/>
+        </w:rPr>
+        <w:t xml:space="preserve">Puede diseñar un esquema de estrella para simplificar los datos. No es la única manera de simplificarlos, pero es un método popular; por tanto, </w:t>
+      </w:r>
+      <w:proofErr w:type="gramStart"/>
+      <w:r>
+        <w:rPr>
+          <w:lang w:val="es-ES" w:eastAsia="es-ES"/>
+        </w:rPr>
+        <w:t>todos los analista</w:t>
+      </w:r>
+      <w:proofErr w:type="gramEnd"/>
+      <w:r>
+        <w:rPr>
+          <w:lang w:val="es-ES" w:eastAsia="es-ES"/>
+        </w:rPr>
+        <w:t xml:space="preserve"> de datos de </w:t>
+      </w:r>
+      <w:proofErr w:type="spellStart"/>
+      <w:r>
+        <w:rPr>
+          <w:lang w:val="es-ES" w:eastAsia="es-ES"/>
+        </w:rPr>
+        <w:t>Power</w:t>
+      </w:r>
+      <w:proofErr w:type="spellEnd"/>
+      <w:r>
+        <w:rPr>
+          <w:lang w:val="es-ES" w:eastAsia="es-ES"/>
+        </w:rPr>
+        <w:t xml:space="preserve"> BI deben comprenderlo. En un esquema de estrella, cada tabla del modelo semántico se define como una tabla de hechos o de dimensiones, como se muestra en el siguiente objeto visual.</w:t>
+      </w:r>
+    </w:p>
+    <w:p>
+      <w:pPr>
+        <w:jc w:val="center"/>
+        <w:rPr>
+          <w:lang w:val="es-ES" w:eastAsia="es-ES"/>
+        </w:rPr>
+      </w:pPr>
+      <w:r>
+        <w:rPr>
+          <w:noProof/>
+          <w:lang w:val="es-ES" w:eastAsia="es-ES"/>
+        </w:rPr>
+        <w:lastRenderedPageBreak/>
+        <w:drawing>
+          <wp:inline distT="0" distB="0" distL="0" distR="0" wp14:anchorId="606B2DFC" wp14:editId="09607B95">
+            <wp:extent cx="4447694" cy="3851563"/>
+            <wp:effectExtent l="0" t="0" r="0" b="0"/>
+            <wp:docPr id="1452551819" name="Imagen 1"/>
+            <wp:cNvGraphicFramePr>
+              <a:graphicFrameLocks xmlns:a="http://schemas.openxmlformats.org/drawingml/2006/main" noChangeAspect="1"/>
+            </wp:cNvGraphicFramePr>
+            <a:graphic xmlns:a="http://schemas.openxmlformats.org/drawingml/2006/main">
+              <a:graphicData uri="http://schemas.openxmlformats.org/drawingml/2006/picture">
+                <pic:pic xmlns:pic="http://schemas.openxmlformats.org/drawingml/2006/picture">
+                  <pic:nvPicPr>
+                    <pic:cNvPr id="0" name="Picture 2"/>
+                    <pic:cNvPicPr>
+                      <a:picLocks noChangeAspect="1" noChangeArrowheads="1"/>
+                    </pic:cNvPicPr>
+                  </pic:nvPicPr>
+                  <pic:blipFill>
+                    <a:blip r:embed="rId21">
+                      <a:extLst>
+                        <a:ext uri="{28A0092B-C50C-407E-A947-70E740481C1C}">
+                          <a14:useLocalDpi xmlns:a14="http://schemas.microsoft.com/office/drawing/2010/main" val="0"/>
+                        </a:ext>
+                      </a:extLst>
+                    </a:blip>
+                    <a:srcRect/>
+                    <a:stretch>
+                      <a:fillRect/>
+                    </a:stretch>
+                  </pic:blipFill>
+                  <pic:spPr bwMode="auto">
+                    <a:xfrm>
+                      <a:off x="0" y="0"/>
+                      <a:ext cx="4453484" cy="3856577"/>
+                    </a:xfrm>
+                    <a:prstGeom prst="rect">
+                      <a:avLst/>
+                    </a:prstGeom>
+                    <a:noFill/>
+                  </pic:spPr>
+                </pic:pic>
+              </a:graphicData>
+            </a:graphic>
+          </wp:inline>
+        </w:drawing>
+      </w:r>
+    </w:p>
+    <w:p>
+      <w:pPr>
+        <w:rPr>
+          <w:lang w:val="es-ES" w:eastAsia="es-ES"/>
+        </w:rPr>
+      </w:pPr>
+    </w:p>
+    <w:p>
+      <w:pPr>
+        <w:rPr>
+          <w:lang w:val="es-ES" w:eastAsia="es-ES"/>
+        </w:rPr>
+      </w:pPr>
+      <w:r>
+        <w:rPr>
+          <w:lang w:val="es-ES" w:eastAsia="es-ES"/>
+        </w:rPr>
+        <w:t>Ilustración del esquema de estrella con una tabla de hechos en el centro y tablas de dimensiones en cada una de las cinco puntas.</w:t>
+      </w:r>
+    </w:p>
+    <w:p>
+      <w:pPr>
+        <w:rPr>
+          <w:lang w:val="es-ES" w:eastAsia="es-ES"/>
+        </w:rPr>
+      </w:pPr>
+    </w:p>
+    <w:p>
+      <w:pPr>
+        <w:rPr>
+          <w:lang w:val="es-ES" w:eastAsia="es-ES"/>
+        </w:rPr>
+      </w:pPr>
+      <w:r>
+        <w:rPr>
+          <w:lang w:val="es-ES" w:eastAsia="es-ES"/>
+        </w:rPr>
+        <w:t>Las tablas de hechos contienen valores de datos de eventos o de observación: pedidos de ventas, recuentos de productos, precios, fechas y horas de transacciones, y cantidades. Las tablas de hechos pueden contener varios valores repetidos. Por ejemplo, un producto puede aparecer varias veces en varias filas para diferentes clientes en fechas distintas. Estos valores se pueden sumar para crear objetos visuales. Por ejemplo, un objeto visual del total de pedidos de ventas es una suma de todos los pedidos de ventas en la tabla de hechos. Con las tablas de hechos, es habitual ver columnas rellenadas con números y fechas. Los números pueden ser unidades de medida, como el importe de venta, o pueden ser claves, como un identificador de cliente. Las fechas representan el tiempo que se registra, como la fecha del pedido o la del envío.</w:t>
+      </w:r>
+    </w:p>
+    <w:p>
+      <w:pPr>
+        <w:rPr>
+          <w:lang w:val="es-ES" w:eastAsia="es-ES"/>
+        </w:rPr>
+      </w:pPr>
+    </w:p>
+    <w:p>
+      <w:pPr>
+        <w:rPr>
+          <w:lang w:val="es-ES" w:eastAsia="es-ES"/>
+        </w:rPr>
+      </w:pPr>
+      <w:r>
+        <w:rPr>
+          <w:lang w:val="es-ES" w:eastAsia="es-ES"/>
+        </w:rPr>
+        <w:t xml:space="preserve">Las tablas de dimensiones contienen los detalles sobre los datos de las tablas de hechos: productos, ubicaciones, empleados y tipos de pedido. Estas tablas están conectadas a la tabla de hechos a través de columnas de clave. Las tablas de dimensiones se usan para filtrar y agrupar los datos de las tablas de hechos. Las tablas de hechos, por otro lado, contienen los datos medibles, como ventas e ingresos, y cada fila representa una combinación única de valores de las tablas de dimensiones. </w:t>
+      </w:r>
+    </w:p>
+    <w:p>
+      <w:pPr>
+        <w:rPr>
+          <w:lang w:val="es-ES" w:eastAsia="es-ES"/>
+        </w:rPr>
+      </w:pPr>
+    </w:p>
+    <w:p>
+      <w:pPr>
+        <w:rPr>
+          <w:lang w:val="es-ES" w:eastAsia="es-ES"/>
+        </w:rPr>
+      </w:pPr>
+      <w:r>
+        <w:rPr>
+          <w:lang w:val="es-ES" w:eastAsia="es-ES"/>
+        </w:rPr>
+        <w:t>Las tablas de hechos son mucho más grandes que las de dimensiones, porque en ellas se producen numerosos eventos, como ventas individuales. Las tablas de dimensiones suelen ser más pequeñas porque está limitado al número de elementos que puede filtrar y agrupar. Por ejemplo, un año contiene solamente un número fijo de meses y Estados Unidos se compone de un número concreto de estados.</w:t>
+      </w:r>
+    </w:p>
+    <w:p>
+      <w:pPr>
+        <w:rPr>
+          <w:lang w:val="es-ES" w:eastAsia="es-ES"/>
+        </w:rPr>
+      </w:pPr>
+    </w:p>
+    <w:p>
+      <w:pPr>
+        <w:rPr>
+          <w:lang w:val="es-ES" w:eastAsia="es-ES"/>
+        </w:rPr>
+      </w:pPr>
+      <w:r>
+        <w:rPr>
+          <w:lang w:val="es-ES" w:eastAsia="es-ES"/>
+        </w:rPr>
+        <w:t xml:space="preserve">Por ello es muy importante la creación correcta de las tablas, escogiendo únicamente la </w:t>
+      </w:r>
+      <w:r>
+        <w:rPr>
+          <w:lang w:val="es-ES" w:eastAsia="es-ES"/>
+        </w:rPr>
+        <w:lastRenderedPageBreak/>
+        <w:t xml:space="preserve">información necesaria y mostrando de una manera ordenada. </w:t>
+      </w:r>
+      <w:r>
+        <w:rPr>
+          <w:lang w:val="es-ES" w:eastAsia="es-ES"/>
+        </w:rPr>
+        <w:t>Así, como se ha mencionado anterior mente se han creado las siguientes tablas:</w:t>
+      </w:r>
+    </w:p>
+    <w:p>
+      <w:pPr>
+        <w:rPr>
+          <w:lang w:val="es-ES" w:eastAsia="es-ES"/>
+        </w:rPr>
+      </w:pPr>
+      <w:r>
+        <w:rPr>
+          <w:lang w:val="es-ES" w:eastAsia="es-ES"/>
+        </w:rPr>
+        <w:t>M_CLIENTES</w:t>
+      </w:r>
+    </w:p>
+    <w:p>
+      <w:pPr>
+        <w:rPr>
+          <w:lang w:val="es-ES" w:eastAsia="es-ES"/>
+        </w:rPr>
+      </w:pPr>
+      <w:r>
+        <w:rPr>
+          <w:lang w:val="es-ES" w:eastAsia="es-ES"/>
+        </w:rPr>
+        <w:t>M_PROVEEDORES</w:t>
+      </w:r>
+    </w:p>
+    <w:p>
+      <w:pPr>
+        <w:rPr>
+          <w:lang w:val="es-ES" w:eastAsia="es-ES"/>
+        </w:rPr>
+      </w:pPr>
+      <w:r>
+        <w:rPr>
+          <w:lang w:val="es-ES" w:eastAsia="es-ES"/>
+        </w:rPr>
+        <w:t>M_PRODUCTO</w:t>
+      </w:r>
+    </w:p>
+    <w:p>
+      <w:pPr>
+        <w:rPr>
+          <w:lang w:val="es-ES" w:eastAsia="es-ES"/>
+        </w:rPr>
+      </w:pPr>
+      <w:r>
+        <w:rPr>
+          <w:lang w:val="es-ES" w:eastAsia="es-ES"/>
+        </w:rPr>
+        <w:t>M_TIENDAS</w:t>
+      </w:r>
+    </w:p>
+    <w:p>
+      <w:pPr>
+        <w:rPr>
+          <w:lang w:val="es-ES" w:eastAsia="es-ES"/>
+        </w:rPr>
+      </w:pPr>
+      <w:r>
+        <w:rPr>
+          <w:lang w:val="es-ES" w:eastAsia="es-ES"/>
+        </w:rPr>
+        <w:t>M_CALENDARIO (</w:t>
+      </w:r>
+      <w:hyperlink r:id="rId22" w:history="1">
+        <w:r>
+          <w:rPr>
+            <w:rStyle w:val="Hipervnculo"/>
+            <w:lang w:val="es-ES" w:eastAsia="es-ES"/>
+          </w:rPr>
+          <w:t>https://learn.microsoft.com/es-es/training/modules/design-model-power-bi/3-date-table</w:t>
+        </w:r>
+      </w:hyperlink>
+      <w:r>
+        <w:rPr>
+          <w:lang w:val="es-ES" w:eastAsia="es-ES"/>
+        </w:rPr>
+        <w:t xml:space="preserve">) </w:t>
+      </w:r>
+      <w:r>
+        <w:rPr>
+          <w:lang w:val="es-ES" w:eastAsia="es-ES"/>
+        </w:rPr>
+        <w:t xml:space="preserve">* Explicación </w:t>
+      </w:r>
+      <w:proofErr w:type="spellStart"/>
+      <w:r>
+        <w:rPr>
+          <w:lang w:val="es-ES" w:eastAsia="es-ES"/>
+        </w:rPr>
+        <w:t>beyan</w:t>
+      </w:r>
+      <w:proofErr w:type="spellEnd"/>
+    </w:p>
+    <w:p>
+      <w:pPr>
+        <w:rPr>
+          <w:lang w:val="es-ES" w:eastAsia="es-ES"/>
+        </w:rPr>
+      </w:pPr>
+      <w:r>
+        <w:rPr>
+          <w:lang w:val="es-ES" w:eastAsia="es-ES"/>
+        </w:rPr>
+        <w:t>H_VENTAS</w:t>
+      </w:r>
+    </w:p>
+    <w:p>
+      <w:pPr>
+        <w:rPr>
+          <w:lang w:val="es-ES" w:eastAsia="es-ES"/>
+        </w:rPr>
+      </w:pPr>
+      <w:r>
+        <w:rPr>
+          <w:lang w:val="es-ES" w:eastAsia="es-ES"/>
+        </w:rPr>
+        <w:t>H_COMPRAS</w:t>
+      </w:r>
+    </w:p>
+    <w:p>
+      <w:pPr>
+        <w:rPr>
+          <w:lang w:val="es-ES" w:eastAsia="es-ES"/>
+        </w:rPr>
+      </w:pPr>
+      <w:r>
+        <w:rPr>
+          <w:lang w:val="es-ES" w:eastAsia="es-ES"/>
+        </w:rPr>
+        <w:t>H_INVENTARIO_INICIAL</w:t>
+      </w:r>
+    </w:p>
+    <w:p>
+      <w:pPr>
+        <w:rPr>
+          <w:lang w:val="es-ES" w:eastAsia="es-ES"/>
+        </w:rPr>
+      </w:pPr>
+      <w:r>
+        <w:rPr>
+          <w:lang w:val="es-ES" w:eastAsia="es-ES"/>
+        </w:rPr>
+        <w:t xml:space="preserve">H_INVENTARIO FINAL </w:t>
+      </w:r>
+    </w:p>
+    <w:p>
+      <w:pPr>
+        <w:rPr>
+          <w:color w:val="FF0000"/>
+          <w:lang w:val="es-ES" w:eastAsia="es-ES"/>
+        </w:rPr>
+      </w:pPr>
+      <w:r>
+        <w:rPr>
+          <w:color w:val="FF0000"/>
+          <w:lang w:val="es-ES" w:eastAsia="es-ES"/>
+        </w:rPr>
+        <w:t>(Explicar la información que se recoge en cada tabla)</w:t>
+      </w:r>
+      <w:r>
+        <w:rPr>
+          <w:color w:val="FF0000"/>
+          <w:lang w:val="es-ES" w:eastAsia="es-ES"/>
+        </w:rPr>
+        <w:t xml:space="preserve"> </w:t>
+      </w:r>
+    </w:p>
+    <w:p>
+      <w:pPr>
+        <w:rPr>
+          <w:color w:val="FF0000"/>
+        </w:rPr>
+      </w:pPr>
+      <w:r>
+        <w:rPr>
+          <w:color w:val="FF0000"/>
+        </w:rPr>
+        <w:t>C</w:t>
+      </w:r>
+      <w:r>
+        <w:rPr>
+          <w:color w:val="FF0000"/>
+        </w:rPr>
+        <w:t>reación de una tabla de fechas común</w:t>
+      </w:r>
+    </w:p>
+    <w:p>
+      <w:pPr>
+        <w:rPr>
+          <w:lang w:val="es-ES"/>
+        </w:rPr>
+      </w:pPr>
+      <w:r>
+        <w:rPr>
+          <w:lang w:val="es-ES"/>
+        </w:rPr>
+        <w:t xml:space="preserve">Se puede crear una tabla de fechas común de estas </w:t>
+      </w:r>
+      <w:proofErr w:type="spellStart"/>
+      <w:proofErr w:type="gramStart"/>
+      <w:r>
+        <w:rPr>
+          <w:lang w:val="es-ES"/>
+        </w:rPr>
+        <w:t>formas:Datos</w:t>
+      </w:r>
+      <w:proofErr w:type="spellEnd"/>
+      <w:proofErr w:type="gramEnd"/>
+      <w:r>
+        <w:rPr>
+          <w:lang w:val="es-ES"/>
+        </w:rPr>
+        <w:t xml:space="preserve"> de </w:t>
+      </w:r>
+      <w:proofErr w:type="spellStart"/>
+      <w:r>
+        <w:rPr>
+          <w:lang w:val="es-ES"/>
+        </w:rPr>
+        <w:t>origen</w:t>
+      </w:r>
+      <w:r>
+        <w:rPr>
+          <w:lang w:val="es-ES"/>
+        </w:rPr>
+        <w:t>,</w:t>
+      </w:r>
+      <w:r>
+        <w:rPr>
+          <w:lang w:val="es-ES"/>
+        </w:rPr>
+        <w:t>DAX</w:t>
+      </w:r>
+      <w:r>
+        <w:rPr>
+          <w:lang w:val="es-ES"/>
+        </w:rPr>
+        <w:t>,</w:t>
+      </w:r>
+      <w:r>
+        <w:rPr>
+          <w:lang w:val="es-ES"/>
+        </w:rPr>
+        <w:t>Power</w:t>
+      </w:r>
+      <w:proofErr w:type="spellEnd"/>
+      <w:r>
+        <w:rPr>
+          <w:lang w:val="es-ES"/>
+        </w:rPr>
+        <w:t xml:space="preserve"> </w:t>
+      </w:r>
+      <w:proofErr w:type="spellStart"/>
+      <w:r>
+        <w:rPr>
+          <w:lang w:val="es-ES"/>
+        </w:rPr>
+        <w:t>Query</w:t>
+      </w:r>
+      <w:proofErr w:type="spellEnd"/>
+      <w:r>
+        <w:rPr>
+          <w:lang w:val="es-ES"/>
+        </w:rPr>
+        <w:t>.</w:t>
+      </w:r>
+    </w:p>
+    <w:p>
+      <w:r>
+        <w:t xml:space="preserve">En </w:t>
+      </w:r>
+      <w:proofErr w:type="spellStart"/>
+      <w:r>
+        <w:t>este</w:t>
+      </w:r>
+      <w:proofErr w:type="spellEnd"/>
+      <w:r>
+        <w:t xml:space="preserve"> </w:t>
+      </w:r>
+      <w:proofErr w:type="spellStart"/>
+      <w:r>
+        <w:t>caso</w:t>
+      </w:r>
+      <w:proofErr w:type="spellEnd"/>
+      <w:r>
+        <w:t xml:space="preserve"> se ha decidido crear la tabla de calendario mediante DAX.</w:t>
+      </w:r>
+    </w:p>
+    <w:p>
+      <w:pPr>
+        <w:rPr>
+          <w:rFonts w:eastAsia="Times New Roman"/>
+          <w:sz w:val="24"/>
+          <w:szCs w:val="24"/>
+          <w:lang w:val="es-ES" w:eastAsia="es-ES"/>
+        </w:rPr>
+      </w:pPr>
+      <w:r>
+        <w:rPr>
+          <w:rFonts w:eastAsia="Times New Roman"/>
+          <w:sz w:val="24"/>
+          <w:szCs w:val="24"/>
+          <w:lang w:val="es-ES" w:eastAsia="es-ES"/>
+        </w:rPr>
+        <w:t xml:space="preserve">Puede usar las funciones de expresión de análisis de datos (DAX) </w:t>
+      </w:r>
+      <w:proofErr w:type="gramStart"/>
+      <w:r>
+        <w:rPr>
+          <w:rFonts w:eastAsia="Times New Roman"/>
+          <w:sz w:val="24"/>
+          <w:szCs w:val="24"/>
+          <w:lang w:val="es-ES" w:eastAsia="es-ES"/>
+        </w:rPr>
+        <w:t>CALENDARAUTO(</w:t>
+      </w:r>
+      <w:proofErr w:type="gramEnd"/>
+      <w:r>
+        <w:rPr>
+          <w:rFonts w:eastAsia="Times New Roman"/>
+          <w:sz w:val="24"/>
+          <w:szCs w:val="24"/>
+          <w:lang w:val="es-ES" w:eastAsia="es-ES"/>
+        </w:rPr>
+        <w:t xml:space="preserve">) o CALENDAR() para crear la tabla de fechas común. </w:t>
+      </w:r>
+      <w:proofErr w:type="gramStart"/>
+      <w:r>
+        <w:rPr>
+          <w:rFonts w:eastAsia="Times New Roman"/>
+          <w:sz w:val="24"/>
+          <w:szCs w:val="24"/>
+          <w:lang w:val="es-ES" w:eastAsia="es-ES"/>
+        </w:rPr>
+        <w:t>CALENDAR(</w:t>
+      </w:r>
+      <w:proofErr w:type="gramEnd"/>
+      <w:r>
+        <w:rPr>
+          <w:rFonts w:eastAsia="Times New Roman"/>
+          <w:sz w:val="24"/>
+          <w:szCs w:val="24"/>
+          <w:lang w:val="es-ES" w:eastAsia="es-ES"/>
+        </w:rPr>
+        <w:t xml:space="preserve">) devuelve un intervalo de fechas contiguo en función de fechas de inicio y de finalización que se especifican como argumentos en la función. Como alternativa, la función </w:t>
+      </w:r>
+      <w:proofErr w:type="gramStart"/>
+      <w:r>
+        <w:rPr>
+          <w:rFonts w:eastAsia="Times New Roman"/>
+          <w:sz w:val="24"/>
+          <w:szCs w:val="24"/>
+          <w:lang w:val="es-ES" w:eastAsia="es-ES"/>
+        </w:rPr>
+        <w:t>CALENDARAUTO(</w:t>
+      </w:r>
+      <w:proofErr w:type="gramEnd"/>
+      <w:r>
+        <w:rPr>
+          <w:rFonts w:eastAsia="Times New Roman"/>
+          <w:sz w:val="24"/>
+          <w:szCs w:val="24"/>
+          <w:lang w:val="es-ES" w:eastAsia="es-ES"/>
+        </w:rPr>
+        <w:t xml:space="preserve">) devuelve un intervalo de fechas completo y contiguo que se determina de forma automática a partir del modelo semántico. La fecha de inicio se elige como la más temprana del modelo semántico y la fecha de finalización es la última, además de los datos que se han rellenado para el mes fiscal, que puede optar por incluir como argumento en la función </w:t>
+      </w:r>
+      <w:proofErr w:type="gramStart"/>
+      <w:r>
+        <w:rPr>
+          <w:rFonts w:eastAsia="Times New Roman"/>
+          <w:sz w:val="24"/>
+          <w:szCs w:val="24"/>
+          <w:lang w:val="es-ES" w:eastAsia="es-ES"/>
+        </w:rPr>
+        <w:t>CALENDARAUTO(</w:t>
+      </w:r>
+      <w:proofErr w:type="gramEnd"/>
+      <w:r>
+        <w:rPr>
+          <w:rFonts w:eastAsia="Times New Roman"/>
+          <w:sz w:val="24"/>
+          <w:szCs w:val="24"/>
+          <w:lang w:val="es-ES" w:eastAsia="es-ES"/>
+        </w:rPr>
+        <w:t xml:space="preserve">). Para los fines de este ejemplo, se usa la función </w:t>
+      </w:r>
+      <w:proofErr w:type="gramStart"/>
+      <w:r>
+        <w:rPr>
+          <w:rFonts w:eastAsia="Times New Roman"/>
+          <w:sz w:val="24"/>
+          <w:szCs w:val="24"/>
+          <w:lang w:val="es-ES" w:eastAsia="es-ES"/>
+        </w:rPr>
+        <w:t>CALENDAR(</w:t>
+      </w:r>
+      <w:proofErr w:type="gramEnd"/>
+      <w:r>
+        <w:rPr>
+          <w:rFonts w:eastAsia="Times New Roman"/>
+          <w:sz w:val="24"/>
+          <w:szCs w:val="24"/>
+          <w:lang w:val="es-ES" w:eastAsia="es-ES"/>
+        </w:rPr>
+        <w:t>) porque solo quiere ver los datos desde el 31 de mayo de 2011 (el primer día en el que las ventas empezaron a realizar el seguimiento de estos datos) en adelante, durante los próximos 10 años</w:t>
+      </w:r>
+      <w:r>
+        <w:rPr>
+          <w:rFonts w:eastAsia="Times New Roman"/>
+          <w:sz w:val="24"/>
+          <w:szCs w:val="24"/>
+          <w:lang w:val="es-ES" w:eastAsia="es-ES"/>
+        </w:rPr>
+        <w:t xml:space="preserve">. </w:t>
+      </w:r>
+      <w:r>
+        <w:rPr>
+          <w:rFonts w:eastAsia="Times New Roman"/>
+          <w:sz w:val="24"/>
+          <w:szCs w:val="24"/>
+          <w:lang w:val="es-ES" w:eastAsia="es-ES"/>
+        </w:rPr>
+        <w:t xml:space="preserve">En </w:t>
+      </w:r>
+      <w:proofErr w:type="spellStart"/>
+      <w:r>
+        <w:rPr>
+          <w:rFonts w:eastAsia="Times New Roman"/>
+          <w:sz w:val="24"/>
+          <w:szCs w:val="24"/>
+          <w:lang w:val="es-ES" w:eastAsia="es-ES"/>
+        </w:rPr>
+        <w:t>Power</w:t>
+      </w:r>
+      <w:proofErr w:type="spellEnd"/>
+      <w:r>
+        <w:rPr>
+          <w:rFonts w:eastAsia="Times New Roman"/>
+          <w:sz w:val="24"/>
+          <w:szCs w:val="24"/>
+          <w:lang w:val="es-ES" w:eastAsia="es-ES"/>
+        </w:rPr>
+        <w:t xml:space="preserve"> BI Desktop, seleccione </w:t>
+      </w:r>
+      <w:r>
+        <w:rPr>
+          <w:rFonts w:eastAsia="Times New Roman"/>
+          <w:b/>
+          <w:bCs/>
+          <w:sz w:val="24"/>
+          <w:szCs w:val="24"/>
+          <w:lang w:val="es-ES" w:eastAsia="es-ES"/>
+        </w:rPr>
+        <w:t>Nueva tabla</w:t>
+      </w:r>
+      <w:r>
+        <w:rPr>
+          <w:rFonts w:eastAsia="Times New Roman"/>
+          <w:sz w:val="24"/>
+          <w:szCs w:val="24"/>
+          <w:lang w:val="es-ES" w:eastAsia="es-ES"/>
+        </w:rPr>
+        <w:t> y escriba la siguiente fórmula DAX:</w:t>
+      </w:r>
+    </w:p>
+    <w:p>
+      <w:pPr>
+        <w:rPr>
+          <w:shd w:val="clear" w:color="auto" w:fill="FFFFFF"/>
+          <w:lang w:val="es-ES"/>
+        </w:rPr>
+      </w:pPr>
+      <w:r>
+        <w:rPr>
+          <w:shd w:val="clear" w:color="auto" w:fill="FFFFFF"/>
+          <w:lang w:val="es-ES"/>
+        </w:rPr>
+        <w:t>Ahora tiene una columna de fechas que puede usar. Pero esta columna es ligeramente dispersa. También quiere ver columnas solo del año, el número del mes, la semana del año y el día de la semana. Puede realizar esta tarea si selecciona </w:t>
+      </w:r>
+      <w:r>
+        <w:rPr>
+          <w:rStyle w:val="Textoennegrita"/>
+          <w:rFonts w:ascii="Segoe UI" w:hAnsi="Segoe UI" w:cs="Segoe UI"/>
+          <w:color w:val="161616"/>
+          <w:shd w:val="clear" w:color="auto" w:fill="FFFFFF"/>
+          <w:lang w:val="es-ES"/>
+        </w:rPr>
+        <w:t>Nueva columna</w:t>
+      </w:r>
+      <w:r>
+        <w:rPr>
+          <w:shd w:val="clear" w:color="auto" w:fill="FFFFFF"/>
+          <w:lang w:val="es-ES"/>
+        </w:rPr>
+        <w:t> en la cinta y escribe la ecuación DAX siguiente, que recuperará el año de la tabla de fechas.</w:t>
+      </w:r>
+    </w:p>
+    <w:p>
+      <w:pPr>
+        <w:rPr>
+          <w:rFonts w:eastAsia="Times New Roman"/>
+          <w:sz w:val="24"/>
+          <w:szCs w:val="24"/>
+          <w:lang w:val="es-ES" w:eastAsia="es-ES"/>
+        </w:rPr>
+      </w:pPr>
+    </w:p>
+    <w:p>
+      <w:pPr>
+        <w:pStyle w:val="NormalWeb"/>
+        <w:shd w:val="clear" w:color="auto" w:fill="FFFFFF"/>
+        <w:jc w:val="left"/>
+        <w:rPr>
+          <w:rFonts w:ascii="Segoe UI" w:hAnsi="Segoe UI" w:cs="Segoe UI"/>
+          <w:color w:val="161616"/>
+        </w:rPr>
+      </w:pPr>
+    </w:p>
+    <w:p>
+      <w:pPr>
+        <w:rPr>
+          <w:color w:val="FF0000"/>
+          <w:lang w:val="es-ES" w:eastAsia="es-ES"/>
+        </w:rPr>
+      </w:pPr>
+    </w:p>
+    <w:p>
+      <w:pPr>
+        <w:pStyle w:val="Ttulo2"/>
+        <w:numPr>
+          <w:ilvl w:val="0"/>
+          <w:numId w:val="0"/>
+        </w:numPr>
+        <w:shd w:val="clear" w:color="auto" w:fill="FFFFFF"/>
+        <w:spacing w:before="480" w:after="180"/>
+        <w:rPr>
+          <w:rFonts w:ascii="Segoe UI" w:hAnsi="Segoe UI" w:cs="Segoe UI"/>
+          <w:color w:val="161616"/>
+        </w:rPr>
+      </w:pPr>
+      <w:r>
+        <w:rPr>
+          <w:rFonts w:ascii="Segoe UI" w:hAnsi="Segoe UI" w:cs="Segoe UI"/>
+          <w:color w:val="161616"/>
+        </w:rPr>
+        <w:t>Configuración del modelo semántico y creación de relaciones entre tablas</w:t>
+      </w:r>
+    </w:p>
+    <w:p>
+      <w:pPr>
+        <w:pStyle w:val="NormalWeb"/>
+        <w:shd w:val="clear" w:color="auto" w:fill="FFFFFF"/>
+        <w:rPr>
+          <w:rFonts w:ascii="Segoe UI" w:hAnsi="Segoe UI" w:cs="Segoe UI"/>
+          <w:color w:val="161616"/>
+        </w:rPr>
+      </w:pPr>
+      <w:r>
+        <w:rPr>
+          <w:rFonts w:ascii="Segoe UI" w:hAnsi="Segoe UI" w:cs="Segoe UI"/>
+          <w:color w:val="161616"/>
+        </w:rPr>
+        <w:t xml:space="preserve">Aunque se puede realizar </w:t>
+      </w:r>
+      <w:proofErr w:type="gramStart"/>
+      <w:r>
+        <w:rPr>
+          <w:rFonts w:ascii="Segoe UI" w:hAnsi="Segoe UI" w:cs="Segoe UI"/>
+          <w:color w:val="161616"/>
+        </w:rPr>
+        <w:t>el procesos</w:t>
+      </w:r>
+      <w:proofErr w:type="gramEnd"/>
+      <w:r>
+        <w:rPr>
+          <w:rFonts w:ascii="Segoe UI" w:hAnsi="Segoe UI" w:cs="Segoe UI"/>
+          <w:color w:val="161616"/>
+        </w:rPr>
+        <w:t xml:space="preserve"> de limpieza de datos en </w:t>
+      </w:r>
+      <w:proofErr w:type="spellStart"/>
+      <w:r>
+        <w:rPr>
+          <w:rFonts w:ascii="Segoe UI" w:hAnsi="Segoe UI" w:cs="Segoe UI"/>
+          <w:color w:val="161616"/>
+        </w:rPr>
+        <w:t>PowerQuery</w:t>
+      </w:r>
+      <w:proofErr w:type="spellEnd"/>
+      <w:r>
+        <w:rPr>
+          <w:rFonts w:ascii="Segoe UI" w:hAnsi="Segoe UI" w:cs="Segoe UI"/>
+          <w:color w:val="161616"/>
+        </w:rPr>
+        <w:t xml:space="preserve">, en este proyecto se ha decido hacerlo mediante visual </w:t>
+      </w:r>
+      <w:proofErr w:type="spellStart"/>
+      <w:r>
+        <w:rPr>
+          <w:rFonts w:ascii="Segoe UI" w:hAnsi="Segoe UI" w:cs="Segoe UI"/>
+          <w:color w:val="161616"/>
+        </w:rPr>
+        <w:t>studio</w:t>
+      </w:r>
+      <w:proofErr w:type="spellEnd"/>
+      <w:r>
+        <w:rPr>
+          <w:rFonts w:ascii="Segoe UI" w:hAnsi="Segoe UI" w:cs="Segoe UI"/>
+          <w:color w:val="161616"/>
+        </w:rPr>
+        <w:t xml:space="preserve">. Por ello, las tablas que se han </w:t>
+      </w:r>
+      <w:proofErr w:type="spellStart"/>
+      <w:r>
+        <w:rPr>
+          <w:rFonts w:ascii="Segoe UI" w:hAnsi="Segoe UI" w:cs="Segoe UI"/>
+          <w:color w:val="161616"/>
+        </w:rPr>
+        <w:t>ingestado</w:t>
+      </w:r>
+      <w:proofErr w:type="spellEnd"/>
+      <w:r>
+        <w:rPr>
+          <w:rFonts w:ascii="Segoe UI" w:hAnsi="Segoe UI" w:cs="Segoe UI"/>
+          <w:color w:val="161616"/>
+        </w:rPr>
+        <w:t xml:space="preserve"> en </w:t>
+      </w:r>
+      <w:proofErr w:type="spellStart"/>
+      <w:r>
+        <w:rPr>
+          <w:rFonts w:ascii="Segoe UI" w:hAnsi="Segoe UI" w:cs="Segoe UI"/>
+          <w:color w:val="161616"/>
+        </w:rPr>
+        <w:t>PowerBI</w:t>
+      </w:r>
+      <w:proofErr w:type="spellEnd"/>
+      <w:r>
+        <w:rPr>
+          <w:rFonts w:ascii="Segoe UI" w:hAnsi="Segoe UI" w:cs="Segoe UI"/>
+          <w:color w:val="161616"/>
+        </w:rPr>
+        <w:t xml:space="preserve"> cuentan con datos limpios. Así, en el apartado modelo se ha comenzado a crear las relaciones necesarias. (EXPLICACION DE LA CREACION DE RELACIONES)</w:t>
+      </w:r>
+    </w:p>
+    <w:p>
+      <w:pPr>
+        <w:pStyle w:val="NormalWeb"/>
+        <w:shd w:val="clear" w:color="auto" w:fill="FFFFFF"/>
+        <w:rPr>
+          <w:rFonts w:ascii="Segoe UI" w:hAnsi="Segoe UI" w:cs="Segoe UI"/>
+          <w:color w:val="161616"/>
+        </w:rPr>
+      </w:pPr>
+    </w:p>
+    <w:p>
+      <w:pPr>
+        <w:rPr>
+          <w:lang w:val="es-ES" w:eastAsia="es-ES"/>
+        </w:rPr>
+      </w:pPr>
+    </w:p>
+    <w:p>
+      <w:pPr>
+        <w:rPr>
+          <w:lang w:val="es-ES"/>
+        </w:rPr>
+      </w:pPr>
+    </w:p>
     <w:p>
       <w:pPr>
         <w:ind w:left="-993"/>
         <w:rPr>
           <w:rFonts w:eastAsia="Arial Narrow" w:cs="Arial"/>
+          <w:lang w:val="es-ES"/>
         </w:rPr>
       </w:pPr>
     </w:p>
@@ -5945,14 +6713,15 @@
       <w:pPr>
         <w:rPr>
           <w:rFonts w:eastAsia="Arial Narrow" w:cs="Arial"/>
+          <w:lang w:val="es-ES"/>
         </w:rPr>
         <w:sectPr>
-          <w:headerReference w:type="even" r:id="rId20"/>
-          <w:headerReference w:type="default" r:id="rId21"/>
-          <w:footerReference w:type="even" r:id="rId22"/>
-          <w:footerReference w:type="default" r:id="rId23"/>
-          <w:headerReference w:type="first" r:id="rId24"/>
-          <w:footerReference w:type="first" r:id="rId25"/>
+          <w:headerReference w:type="even" r:id="rId23"/>
+          <w:headerReference w:type="default" r:id="rId24"/>
+          <w:footerReference w:type="even" r:id="rId25"/>
+          <w:footerReference w:type="default" r:id="rId26"/>
+          <w:headerReference w:type="first" r:id="rId27"/>
+          <w:footerReference w:type="first" r:id="rId28"/>
           <w:pgSz w:w="11790" w:h="16820"/>
           <w:pgMar w:top="2269" w:right="1180" w:bottom="280" w:left="1134" w:header="720" w:footer="720" w:gutter="0"/>
           <w:cols w:space="720"/>
@@ -6370,7 +7139,7 @@
                     <pic:cNvPicPr/>
                   </pic:nvPicPr>
                   <pic:blipFill>
-                    <a:blip r:embed="rId26">
+                    <a:blip r:embed="rId29">
                       <a:extLst>
                         <a:ext uri="{28A0092B-C50C-407E-A947-70E740481C1C}">
                           <a14:useLocalDpi xmlns:a14="http://schemas.microsoft.com/office/drawing/2010/main" val="0"/>
@@ -6421,8 +7190,8 @@
       </w:pPr>
     </w:p>
     <w:sectPr>
-      <w:headerReference w:type="default" r:id="rId27"/>
-      <w:footerReference w:type="default" r:id="rId28"/>
+      <w:headerReference w:type="default" r:id="rId30"/>
+      <w:footerReference w:type="default" r:id="rId31"/>
       <w:pgSz w:w="11790" w:h="16820"/>
       <w:pgMar w:top="20" w:right="1180" w:bottom="280" w:left="1660" w:header="720" w:footer="720" w:gutter="0"/>
       <w:cols w:space="720"/>
@@ -7389,6 +8158,155 @@
     </w:lvl>
   </w:abstractNum>
   <w:abstractNum w:abstractNumId="4" w15:restartNumberingAfterBreak="0">
+    <w:nsid w:val="1242321B"/>
+    <w:multiLevelType w:val="multilevel"/>
+    <w:tmpl w:val="E2C67570"/>
+    <w:lvl w:ilvl="0">
+      <w:start w:val="1"/>
+      <w:numFmt w:val="bullet"/>
+      <w:lvlText w:val=""/>
+      <w:lvlJc w:val="left"/>
+      <w:pPr>
+        <w:tabs>
+          <w:tab w:val="num" w:pos="720"/>
+        </w:tabs>
+        <w:ind w:left="720" w:hanging="360"/>
+      </w:pPr>
+      <w:rPr>
+        <w:rFonts w:ascii="Symbol" w:hAnsi="Symbol" w:hint="default"/>
+        <w:sz w:val="20"/>
+      </w:rPr>
+    </w:lvl>
+    <w:lvl w:ilvl="1" w:tentative="1">
+      <w:start w:val="1"/>
+      <w:numFmt w:val="bullet"/>
+      <w:lvlText w:val="o"/>
+      <w:lvlJc w:val="left"/>
+      <w:pPr>
+        <w:tabs>
+          <w:tab w:val="num" w:pos="1440"/>
+        </w:tabs>
+        <w:ind w:left="1440" w:hanging="360"/>
+      </w:pPr>
+      <w:rPr>
+        <w:rFonts w:ascii="Courier New" w:hAnsi="Courier New" w:hint="default"/>
+        <w:sz w:val="20"/>
+      </w:rPr>
+    </w:lvl>
+    <w:lvl w:ilvl="2" w:tentative="1">
+      <w:start w:val="1"/>
+      <w:numFmt w:val="bullet"/>
+      <w:lvlText w:val=""/>
+      <w:lvlJc w:val="left"/>
+      <w:pPr>
+        <w:tabs>
+          <w:tab w:val="num" w:pos="2160"/>
+        </w:tabs>
+        <w:ind w:left="2160" w:hanging="360"/>
+      </w:pPr>
+      <w:rPr>
+        <w:rFonts w:ascii="Wingdings" w:hAnsi="Wingdings" w:hint="default"/>
+        <w:sz w:val="20"/>
+      </w:rPr>
+    </w:lvl>
+    <w:lvl w:ilvl="3" w:tentative="1">
+      <w:start w:val="1"/>
+      <w:numFmt w:val="bullet"/>
+      <w:lvlText w:val=""/>
+      <w:lvlJc w:val="left"/>
+      <w:pPr>
+        <w:tabs>
+          <w:tab w:val="num" w:pos="2880"/>
+        </w:tabs>
+        <w:ind w:left="2880" w:hanging="360"/>
+      </w:pPr>
+      <w:rPr>
+        <w:rFonts w:ascii="Wingdings" w:hAnsi="Wingdings" w:hint="default"/>
+        <w:sz w:val="20"/>
+      </w:rPr>
+    </w:lvl>
+    <w:lvl w:ilvl="4" w:tentative="1">
+      <w:start w:val="1"/>
+      <w:numFmt w:val="bullet"/>
+      <w:lvlText w:val=""/>
+      <w:lvlJc w:val="left"/>
+      <w:pPr>
+        <w:tabs>
+          <w:tab w:val="num" w:pos="3600"/>
+        </w:tabs>
+        <w:ind w:left="3600" w:hanging="360"/>
+      </w:pPr>
+      <w:rPr>
+        <w:rFonts w:ascii="Wingdings" w:hAnsi="Wingdings" w:hint="default"/>
+        <w:sz w:val="20"/>
+      </w:rPr>
+    </w:lvl>
+    <w:lvl w:ilvl="5" w:tentative="1">
+      <w:start w:val="1"/>
+      <w:numFmt w:val="bullet"/>
+      <w:lvlText w:val=""/>
+      <w:lvlJc w:val="left"/>
+      <w:pPr>
+        <w:tabs>
+          <w:tab w:val="num" w:pos="4320"/>
+        </w:tabs>
+        <w:ind w:left="4320" w:hanging="360"/>
+      </w:pPr>
+      <w:rPr>
+        <w:rFonts w:ascii="Wingdings" w:hAnsi="Wingdings" w:hint="default"/>
+        <w:sz w:val="20"/>
+      </w:rPr>
+    </w:lvl>
+    <w:lvl w:ilvl="6" w:tentative="1">
+      <w:start w:val="1"/>
+      <w:numFmt w:val="bullet"/>
+      <w:lvlText w:val=""/>
+      <w:lvlJc w:val="left"/>
+      <w:pPr>
+        <w:tabs>
+          <w:tab w:val="num" w:pos="5040"/>
+        </w:tabs>
+        <w:ind w:left="5040" w:hanging="360"/>
+      </w:pPr>
+      <w:rPr>
+        <w:rFonts w:ascii="Wingdings" w:hAnsi="Wingdings" w:hint="default"/>
+        <w:sz w:val="20"/>
+      </w:rPr>
+    </w:lvl>
+    <w:lvl w:ilvl="7" w:tentative="1">
+      <w:start w:val="1"/>
+      <w:numFmt w:val="bullet"/>
+      <w:lvlText w:val=""/>
+      <w:lvlJc w:val="left"/>
+      <w:pPr>
+        <w:tabs>
+          <w:tab w:val="num" w:pos="5760"/>
+        </w:tabs>
+        <w:ind w:left="5760" w:hanging="360"/>
+      </w:pPr>
+      <w:rPr>
+        <w:rFonts w:ascii="Wingdings" w:hAnsi="Wingdings" w:hint="default"/>
+        <w:sz w:val="20"/>
+      </w:rPr>
+    </w:lvl>
+    <w:lvl w:ilvl="8" w:tentative="1">
+      <w:start w:val="1"/>
+      <w:numFmt w:val="bullet"/>
+      <w:lvlText w:val=""/>
+      <w:lvlJc w:val="left"/>
+      <w:pPr>
+        <w:tabs>
+          <w:tab w:val="num" w:pos="6480"/>
+        </w:tabs>
+        <w:ind w:left="6480" w:hanging="360"/>
+      </w:pPr>
+      <w:rPr>
+        <w:rFonts w:ascii="Wingdings" w:hAnsi="Wingdings" w:hint="default"/>
+        <w:sz w:val="20"/>
+      </w:rPr>
+    </w:lvl>
+  </w:abstractNum>
+  <w:abstractNum w:abstractNumId="5" w15:restartNumberingAfterBreak="0">
     <w:nsid w:val="186520D6"/>
     <w:multiLevelType w:val="multilevel"/>
     <w:tmpl w:val="BB98291E"/>
@@ -7501,7 +8419,7 @@
       </w:rPr>
     </w:lvl>
   </w:abstractNum>
-  <w:abstractNum w:abstractNumId="5" w15:restartNumberingAfterBreak="0">
+  <w:abstractNum w:abstractNumId="6" w15:restartNumberingAfterBreak="0">
     <w:nsid w:val="18743FC1"/>
     <w:multiLevelType w:val="hybridMultilevel"/>
     <w:tmpl w:val="36329AC0"/>
@@ -7618,7 +8536,7 @@
       </w:rPr>
     </w:lvl>
   </w:abstractNum>
-  <w:abstractNum w:abstractNumId="6" w15:restartNumberingAfterBreak="0">
+  <w:abstractNum w:abstractNumId="7" w15:restartNumberingAfterBreak="0">
     <w:nsid w:val="1B7050DB"/>
     <w:multiLevelType w:val="hybridMultilevel"/>
     <w:tmpl w:val="36B4E4F2"/>
@@ -7731,7 +8649,7 @@
       </w:rPr>
     </w:lvl>
   </w:abstractNum>
-  <w:abstractNum w:abstractNumId="7" w15:restartNumberingAfterBreak="0">
+  <w:abstractNum w:abstractNumId="8" w15:restartNumberingAfterBreak="0">
     <w:nsid w:val="1C034998"/>
     <w:multiLevelType w:val="hybridMultilevel"/>
     <w:tmpl w:val="2F509E42"/>
@@ -7848,7 +8766,7 @@
       </w:rPr>
     </w:lvl>
   </w:abstractNum>
-  <w:abstractNum w:abstractNumId="8" w15:restartNumberingAfterBreak="0">
+  <w:abstractNum w:abstractNumId="9" w15:restartNumberingAfterBreak="0">
     <w:nsid w:val="22BA73C2"/>
     <w:multiLevelType w:val="multilevel"/>
     <w:tmpl w:val="F5AA1B8E"/>
@@ -7970,7 +8888,7 @@
       </w:rPr>
     </w:lvl>
   </w:abstractNum>
-  <w:abstractNum w:abstractNumId="9" w15:restartNumberingAfterBreak="0">
+  <w:abstractNum w:abstractNumId="10" w15:restartNumberingAfterBreak="0">
     <w:nsid w:val="28E930E7"/>
     <w:multiLevelType w:val="multilevel"/>
     <w:tmpl w:val="77709002"/>
@@ -8057,7 +8975,7 @@
       </w:pPr>
     </w:lvl>
   </w:abstractNum>
-  <w:abstractNum w:abstractNumId="10" w15:restartNumberingAfterBreak="0">
+  <w:abstractNum w:abstractNumId="11" w15:restartNumberingAfterBreak="0">
     <w:nsid w:val="2BE10202"/>
     <w:multiLevelType w:val="hybridMultilevel"/>
     <w:tmpl w:val="883E2F00"/>
@@ -8146,7 +9064,7 @@
       </w:pPr>
     </w:lvl>
   </w:abstractNum>
-  <w:abstractNum w:abstractNumId="11" w15:restartNumberingAfterBreak="0">
+  <w:abstractNum w:abstractNumId="12" w15:restartNumberingAfterBreak="0">
     <w:nsid w:val="321D3665"/>
     <w:multiLevelType w:val="hybridMultilevel"/>
     <w:tmpl w:val="E668BA9E"/>
@@ -8267,7 +9185,7 @@
       </w:rPr>
     </w:lvl>
   </w:abstractNum>
-  <w:abstractNum w:abstractNumId="12" w15:restartNumberingAfterBreak="0">
+  <w:abstractNum w:abstractNumId="13" w15:restartNumberingAfterBreak="0">
     <w:nsid w:val="32A76254"/>
     <w:multiLevelType w:val="hybridMultilevel"/>
     <w:tmpl w:val="111CD342"/>
@@ -8385,7 +9303,156 @@
       </w:rPr>
     </w:lvl>
   </w:abstractNum>
-  <w:abstractNum w:abstractNumId="13" w15:restartNumberingAfterBreak="0">
+  <w:abstractNum w:abstractNumId="14" w15:restartNumberingAfterBreak="0">
+    <w:nsid w:val="3EDE10C0"/>
+    <w:multiLevelType w:val="multilevel"/>
+    <w:tmpl w:val="A418B330"/>
+    <w:lvl w:ilvl="0">
+      <w:start w:val="1"/>
+      <w:numFmt w:val="bullet"/>
+      <w:lvlText w:val=""/>
+      <w:lvlJc w:val="left"/>
+      <w:pPr>
+        <w:tabs>
+          <w:tab w:val="num" w:pos="720"/>
+        </w:tabs>
+        <w:ind w:left="720" w:hanging="360"/>
+      </w:pPr>
+      <w:rPr>
+        <w:rFonts w:ascii="Symbol" w:hAnsi="Symbol" w:hint="default"/>
+        <w:sz w:val="20"/>
+      </w:rPr>
+    </w:lvl>
+    <w:lvl w:ilvl="1" w:tentative="1">
+      <w:start w:val="1"/>
+      <w:numFmt w:val="bullet"/>
+      <w:lvlText w:val="o"/>
+      <w:lvlJc w:val="left"/>
+      <w:pPr>
+        <w:tabs>
+          <w:tab w:val="num" w:pos="1440"/>
+        </w:tabs>
+        <w:ind w:left="1440" w:hanging="360"/>
+      </w:pPr>
+      <w:rPr>
+        <w:rFonts w:ascii="Courier New" w:hAnsi="Courier New" w:hint="default"/>
+        <w:sz w:val="20"/>
+      </w:rPr>
+    </w:lvl>
+    <w:lvl w:ilvl="2" w:tentative="1">
+      <w:start w:val="1"/>
+      <w:numFmt w:val="bullet"/>
+      <w:lvlText w:val=""/>
+      <w:lvlJc w:val="left"/>
+      <w:pPr>
+        <w:tabs>
+          <w:tab w:val="num" w:pos="2160"/>
+        </w:tabs>
+        <w:ind w:left="2160" w:hanging="360"/>
+      </w:pPr>
+      <w:rPr>
+        <w:rFonts w:ascii="Wingdings" w:hAnsi="Wingdings" w:hint="default"/>
+        <w:sz w:val="20"/>
+      </w:rPr>
+    </w:lvl>
+    <w:lvl w:ilvl="3" w:tentative="1">
+      <w:start w:val="1"/>
+      <w:numFmt w:val="bullet"/>
+      <w:lvlText w:val=""/>
+      <w:lvlJc w:val="left"/>
+      <w:pPr>
+        <w:tabs>
+          <w:tab w:val="num" w:pos="2880"/>
+        </w:tabs>
+        <w:ind w:left="2880" w:hanging="360"/>
+      </w:pPr>
+      <w:rPr>
+        <w:rFonts w:ascii="Wingdings" w:hAnsi="Wingdings" w:hint="default"/>
+        <w:sz w:val="20"/>
+      </w:rPr>
+    </w:lvl>
+    <w:lvl w:ilvl="4" w:tentative="1">
+      <w:start w:val="1"/>
+      <w:numFmt w:val="bullet"/>
+      <w:lvlText w:val=""/>
+      <w:lvlJc w:val="left"/>
+      <w:pPr>
+        <w:tabs>
+          <w:tab w:val="num" w:pos="3600"/>
+        </w:tabs>
+        <w:ind w:left="3600" w:hanging="360"/>
+      </w:pPr>
+      <w:rPr>
+        <w:rFonts w:ascii="Wingdings" w:hAnsi="Wingdings" w:hint="default"/>
+        <w:sz w:val="20"/>
+      </w:rPr>
+    </w:lvl>
+    <w:lvl w:ilvl="5" w:tentative="1">
+      <w:start w:val="1"/>
+      <w:numFmt w:val="bullet"/>
+      <w:lvlText w:val=""/>
+      <w:lvlJc w:val="left"/>
+      <w:pPr>
+        <w:tabs>
+          <w:tab w:val="num" w:pos="4320"/>
+        </w:tabs>
+        <w:ind w:left="4320" w:hanging="360"/>
+      </w:pPr>
+      <w:rPr>
+        <w:rFonts w:ascii="Wingdings" w:hAnsi="Wingdings" w:hint="default"/>
+        <w:sz w:val="20"/>
+      </w:rPr>
+    </w:lvl>
+    <w:lvl w:ilvl="6" w:tentative="1">
+      <w:start w:val="1"/>
+      <w:numFmt w:val="bullet"/>
+      <w:lvlText w:val=""/>
+      <w:lvlJc w:val="left"/>
+      <w:pPr>
+        <w:tabs>
+          <w:tab w:val="num" w:pos="5040"/>
+        </w:tabs>
+        <w:ind w:left="5040" w:hanging="360"/>
+      </w:pPr>
+      <w:rPr>
+        <w:rFonts w:ascii="Wingdings" w:hAnsi="Wingdings" w:hint="default"/>
+        <w:sz w:val="20"/>
+      </w:rPr>
+    </w:lvl>
+    <w:lvl w:ilvl="7" w:tentative="1">
+      <w:start w:val="1"/>
+      <w:numFmt w:val="bullet"/>
+      <w:lvlText w:val=""/>
+      <w:lvlJc w:val="left"/>
+      <w:pPr>
+        <w:tabs>
+          <w:tab w:val="num" w:pos="5760"/>
+        </w:tabs>
+        <w:ind w:left="5760" w:hanging="360"/>
+      </w:pPr>
+      <w:rPr>
+        <w:rFonts w:ascii="Wingdings" w:hAnsi="Wingdings" w:hint="default"/>
+        <w:sz w:val="20"/>
+      </w:rPr>
+    </w:lvl>
+    <w:lvl w:ilvl="8" w:tentative="1">
+      <w:start w:val="1"/>
+      <w:numFmt w:val="bullet"/>
+      <w:lvlText w:val=""/>
+      <w:lvlJc w:val="left"/>
+      <w:pPr>
+        <w:tabs>
+          <w:tab w:val="num" w:pos="6480"/>
+        </w:tabs>
+        <w:ind w:left="6480" w:hanging="360"/>
+      </w:pPr>
+      <w:rPr>
+        <w:rFonts w:ascii="Wingdings" w:hAnsi="Wingdings" w:hint="default"/>
+        <w:sz w:val="20"/>
+      </w:rPr>
+    </w:lvl>
+  </w:abstractNum>
+  <w:abstractNum w:abstractNumId="15" w15:restartNumberingAfterBreak="0">
     <w:nsid w:val="3F864856"/>
     <w:multiLevelType w:val="multilevel"/>
     <w:tmpl w:val="5796A7A4"/>
@@ -8503,7 +9570,7 @@
       </w:rPr>
     </w:lvl>
   </w:abstractNum>
-  <w:abstractNum w:abstractNumId="14" w15:restartNumberingAfterBreak="0">
+  <w:abstractNum w:abstractNumId="16" w15:restartNumberingAfterBreak="0">
     <w:nsid w:val="41662D04"/>
     <w:multiLevelType w:val="hybridMultilevel"/>
     <w:tmpl w:val="1CAC7C6C"/>
@@ -8615,7 +9682,7 @@
       </w:rPr>
     </w:lvl>
   </w:abstractNum>
-  <w:abstractNum w:abstractNumId="15" w15:restartNumberingAfterBreak="0">
+  <w:abstractNum w:abstractNumId="17" w15:restartNumberingAfterBreak="0">
     <w:nsid w:val="42EF1EB8"/>
     <w:multiLevelType w:val="hybridMultilevel"/>
     <w:tmpl w:val="4E5460E8"/>
@@ -8728,7 +9795,7 @@
       </w:rPr>
     </w:lvl>
   </w:abstractNum>
-  <w:abstractNum w:abstractNumId="16" w15:restartNumberingAfterBreak="0">
+  <w:abstractNum w:abstractNumId="18" w15:restartNumberingAfterBreak="0">
     <w:nsid w:val="441A4971"/>
     <w:multiLevelType w:val="hybridMultilevel"/>
     <w:tmpl w:val="5ABC3804"/>
@@ -8841,7 +9908,7 @@
       </w:rPr>
     </w:lvl>
   </w:abstractNum>
-  <w:abstractNum w:abstractNumId="17" w15:restartNumberingAfterBreak="0">
+  <w:abstractNum w:abstractNumId="19" w15:restartNumberingAfterBreak="0">
     <w:nsid w:val="454239CD"/>
     <w:multiLevelType w:val="multilevel"/>
     <w:tmpl w:val="4AD65B3E"/>
@@ -8954,7 +10021,7 @@
       </w:rPr>
     </w:lvl>
   </w:abstractNum>
-  <w:abstractNum w:abstractNumId="18" w15:restartNumberingAfterBreak="0">
+  <w:abstractNum w:abstractNumId="20" w15:restartNumberingAfterBreak="0">
     <w:nsid w:val="46446EF6"/>
     <w:multiLevelType w:val="hybridMultilevel"/>
     <w:tmpl w:val="575619FC"/>
@@ -9068,7 +10135,7 @@
       </w:rPr>
     </w:lvl>
   </w:abstractNum>
-  <w:abstractNum w:abstractNumId="19" w15:restartNumberingAfterBreak="0">
+  <w:abstractNum w:abstractNumId="21" w15:restartNumberingAfterBreak="0">
     <w:nsid w:val="46A01C99"/>
     <w:multiLevelType w:val="hybridMultilevel"/>
     <w:tmpl w:val="8C4E092C"/>
@@ -9154,7 +10221,7 @@
       </w:pPr>
     </w:lvl>
   </w:abstractNum>
-  <w:abstractNum w:abstractNumId="20" w15:restartNumberingAfterBreak="0">
+  <w:abstractNum w:abstractNumId="22" w15:restartNumberingAfterBreak="0">
     <w:nsid w:val="4AE7506F"/>
     <w:multiLevelType w:val="hybridMultilevel"/>
     <w:tmpl w:val="D3EEFAE8"/>
@@ -9275,7 +10342,7 @@
       </w:rPr>
     </w:lvl>
   </w:abstractNum>
-  <w:abstractNum w:abstractNumId="21" w15:restartNumberingAfterBreak="0">
+  <w:abstractNum w:abstractNumId="23" w15:restartNumberingAfterBreak="0">
     <w:nsid w:val="4B3E6032"/>
     <w:multiLevelType w:val="multilevel"/>
     <w:tmpl w:val="876E001A"/>
@@ -9396,7 +10463,7 @@
       </w:rPr>
     </w:lvl>
   </w:abstractNum>
-  <w:abstractNum w:abstractNumId="22" w15:restartNumberingAfterBreak="0">
+  <w:abstractNum w:abstractNumId="24" w15:restartNumberingAfterBreak="0">
     <w:nsid w:val="4C0E0221"/>
     <w:multiLevelType w:val="multilevel"/>
     <w:tmpl w:val="A60A665E"/>
@@ -9509,7 +10576,7 @@
       </w:rPr>
     </w:lvl>
   </w:abstractNum>
-  <w:abstractNum w:abstractNumId="23" w15:restartNumberingAfterBreak="0">
+  <w:abstractNum w:abstractNumId="25" w15:restartNumberingAfterBreak="0">
     <w:nsid w:val="4CA77211"/>
     <w:multiLevelType w:val="multilevel"/>
     <w:tmpl w:val="C39823C8"/>
@@ -9626,7 +10693,7 @@
       </w:rPr>
     </w:lvl>
   </w:abstractNum>
-  <w:abstractNum w:abstractNumId="24" w15:restartNumberingAfterBreak="0">
+  <w:abstractNum w:abstractNumId="26" w15:restartNumberingAfterBreak="0">
     <w:nsid w:val="4F510D3B"/>
     <w:multiLevelType w:val="multilevel"/>
     <w:tmpl w:val="68645296"/>
@@ -9739,7 +10806,7 @@
       </w:rPr>
     </w:lvl>
   </w:abstractNum>
-  <w:abstractNum w:abstractNumId="25" w15:restartNumberingAfterBreak="0">
+  <w:abstractNum w:abstractNumId="27" w15:restartNumberingAfterBreak="0">
     <w:nsid w:val="4FAD56D8"/>
     <w:multiLevelType w:val="hybridMultilevel"/>
     <w:tmpl w:val="A7980400"/>
@@ -9864,7 +10931,7 @@
       </w:rPr>
     </w:lvl>
   </w:abstractNum>
-  <w:abstractNum w:abstractNumId="26" w15:restartNumberingAfterBreak="0">
+  <w:abstractNum w:abstractNumId="28" w15:restartNumberingAfterBreak="0">
     <w:nsid w:val="547F424B"/>
     <w:multiLevelType w:val="multilevel"/>
     <w:tmpl w:val="0FB264CE"/>
@@ -9981,7 +11048,7 @@
       </w:rPr>
     </w:lvl>
   </w:abstractNum>
-  <w:abstractNum w:abstractNumId="27" w15:restartNumberingAfterBreak="0">
+  <w:abstractNum w:abstractNumId="29" w15:restartNumberingAfterBreak="0">
     <w:nsid w:val="551004AB"/>
     <w:multiLevelType w:val="hybridMultilevel"/>
     <w:tmpl w:val="AB322AC6"/>
@@ -10094,7 +11161,7 @@
       </w:rPr>
     </w:lvl>
   </w:abstractNum>
-  <w:abstractNum w:abstractNumId="28" w15:restartNumberingAfterBreak="0">
+  <w:abstractNum w:abstractNumId="30" w15:restartNumberingAfterBreak="0">
     <w:nsid w:val="553B7A12"/>
     <w:multiLevelType w:val="multilevel"/>
     <w:tmpl w:val="AC92DA20"/>
@@ -10212,7 +11279,7 @@
       </w:rPr>
     </w:lvl>
   </w:abstractNum>
-  <w:abstractNum w:abstractNumId="29" w15:restartNumberingAfterBreak="0">
+  <w:abstractNum w:abstractNumId="31" w15:restartNumberingAfterBreak="0">
     <w:nsid w:val="556B3E32"/>
     <w:multiLevelType w:val="multilevel"/>
     <w:tmpl w:val="83980870"/>
@@ -10325,7 +11392,7 @@
       </w:pPr>
     </w:lvl>
   </w:abstractNum>
-  <w:abstractNum w:abstractNumId="30" w15:restartNumberingAfterBreak="0">
+  <w:abstractNum w:abstractNumId="32" w15:restartNumberingAfterBreak="0">
     <w:nsid w:val="561C403F"/>
     <w:multiLevelType w:val="multilevel"/>
     <w:tmpl w:val="F46695EC"/>
@@ -10438,7 +11505,7 @@
       </w:rPr>
     </w:lvl>
   </w:abstractNum>
-  <w:abstractNum w:abstractNumId="31" w15:restartNumberingAfterBreak="0">
+  <w:abstractNum w:abstractNumId="33" w15:restartNumberingAfterBreak="0">
     <w:nsid w:val="57AA6870"/>
     <w:multiLevelType w:val="multilevel"/>
     <w:tmpl w:val="D832B946"/>
@@ -10551,7 +11618,7 @@
       </w:rPr>
     </w:lvl>
   </w:abstractNum>
-  <w:abstractNum w:abstractNumId="32" w15:restartNumberingAfterBreak="0">
+  <w:abstractNum w:abstractNumId="34" w15:restartNumberingAfterBreak="0">
     <w:nsid w:val="5AD32CD5"/>
     <w:multiLevelType w:val="multilevel"/>
     <w:tmpl w:val="0C0A001F"/>
@@ -10637,7 +11704,7 @@
       </w:pPr>
     </w:lvl>
   </w:abstractNum>
-  <w:abstractNum w:abstractNumId="33" w15:restartNumberingAfterBreak="0">
+  <w:abstractNum w:abstractNumId="35" w15:restartNumberingAfterBreak="0">
     <w:nsid w:val="5D746E4D"/>
     <w:multiLevelType w:val="multilevel"/>
     <w:tmpl w:val="BFAE28BA"/>
@@ -10747,7 +11814,7 @@
       </w:rPr>
     </w:lvl>
   </w:abstractNum>
-  <w:abstractNum w:abstractNumId="34" w15:restartNumberingAfterBreak="0">
+  <w:abstractNum w:abstractNumId="36" w15:restartNumberingAfterBreak="0">
     <w:nsid w:val="5FF32F57"/>
     <w:multiLevelType w:val="multilevel"/>
     <w:tmpl w:val="AC82AA2A"/>
@@ -10865,7 +11932,7 @@
       </w:rPr>
     </w:lvl>
   </w:abstractNum>
-  <w:abstractNum w:abstractNumId="35" w15:restartNumberingAfterBreak="0">
+  <w:abstractNum w:abstractNumId="37" w15:restartNumberingAfterBreak="0">
     <w:nsid w:val="60350A74"/>
     <w:multiLevelType w:val="multilevel"/>
     <w:tmpl w:val="8DE05DE4"/>
@@ -10978,7 +12045,7 @@
       </w:rPr>
     </w:lvl>
   </w:abstractNum>
-  <w:abstractNum w:abstractNumId="36" w15:restartNumberingAfterBreak="0">
+  <w:abstractNum w:abstractNumId="38" w15:restartNumberingAfterBreak="0">
     <w:nsid w:val="6048648C"/>
     <w:multiLevelType w:val="hybridMultilevel"/>
     <w:tmpl w:val="9E906C50"/>
@@ -11065,7 +12132,7 @@
       </w:pPr>
     </w:lvl>
   </w:abstractNum>
-  <w:abstractNum w:abstractNumId="37" w15:restartNumberingAfterBreak="0">
+  <w:abstractNum w:abstractNumId="39" w15:restartNumberingAfterBreak="0">
     <w:nsid w:val="6151267D"/>
     <w:multiLevelType w:val="multilevel"/>
     <w:tmpl w:val="9CE8D9B8"/>
@@ -11183,7 +12250,7 @@
       </w:rPr>
     </w:lvl>
   </w:abstractNum>
-  <w:abstractNum w:abstractNumId="38" w15:restartNumberingAfterBreak="0">
+  <w:abstractNum w:abstractNumId="40" w15:restartNumberingAfterBreak="0">
     <w:nsid w:val="61F7036C"/>
     <w:multiLevelType w:val="hybridMultilevel"/>
     <w:tmpl w:val="D58CD7CE"/>
@@ -11300,7 +12367,7 @@
       </w:rPr>
     </w:lvl>
   </w:abstractNum>
-  <w:abstractNum w:abstractNumId="39" w15:restartNumberingAfterBreak="0">
+  <w:abstractNum w:abstractNumId="41" w15:restartNumberingAfterBreak="0">
     <w:nsid w:val="66CA2EAC"/>
     <w:multiLevelType w:val="multilevel"/>
     <w:tmpl w:val="752C9F16"/>
@@ -11413,7 +12480,7 @@
       </w:rPr>
     </w:lvl>
   </w:abstractNum>
-  <w:abstractNum w:abstractNumId="40" w15:restartNumberingAfterBreak="0">
+  <w:abstractNum w:abstractNumId="42" w15:restartNumberingAfterBreak="0">
     <w:nsid w:val="69DF57FB"/>
     <w:multiLevelType w:val="multilevel"/>
     <w:tmpl w:val="E7EE1226"/>
@@ -11526,7 +12593,7 @@
       </w:rPr>
     </w:lvl>
   </w:abstractNum>
-  <w:abstractNum w:abstractNumId="41" w15:restartNumberingAfterBreak="0">
+  <w:abstractNum w:abstractNumId="43" w15:restartNumberingAfterBreak="0">
     <w:nsid w:val="69FC375F"/>
     <w:multiLevelType w:val="hybridMultilevel"/>
     <w:tmpl w:val="B9660CA6"/>
@@ -11615,7 +12682,7 @@
       </w:pPr>
     </w:lvl>
   </w:abstractNum>
-  <w:abstractNum w:abstractNumId="42" w15:restartNumberingAfterBreak="0">
+  <w:abstractNum w:abstractNumId="44" w15:restartNumberingAfterBreak="0">
     <w:nsid w:val="6C0A14A1"/>
     <w:multiLevelType w:val="hybridMultilevel"/>
     <w:tmpl w:val="A3BA9006"/>
@@ -11728,7 +12795,7 @@
       </w:rPr>
     </w:lvl>
   </w:abstractNum>
-  <w:abstractNum w:abstractNumId="43" w15:restartNumberingAfterBreak="0">
+  <w:abstractNum w:abstractNumId="45" w15:restartNumberingAfterBreak="0">
     <w:nsid w:val="6C4E2E28"/>
     <w:multiLevelType w:val="multilevel"/>
     <w:tmpl w:val="0F12AC66"/>
@@ -11850,7 +12917,7 @@
       </w:rPr>
     </w:lvl>
   </w:abstractNum>
-  <w:abstractNum w:abstractNumId="44" w15:restartNumberingAfterBreak="0">
+  <w:abstractNum w:abstractNumId="46" w15:restartNumberingAfterBreak="0">
     <w:nsid w:val="6C567F8C"/>
     <w:multiLevelType w:val="multilevel"/>
     <w:tmpl w:val="6EF427B4"/>
@@ -11972,7 +13039,7 @@
       </w:rPr>
     </w:lvl>
   </w:abstractNum>
-  <w:abstractNum w:abstractNumId="45" w15:restartNumberingAfterBreak="0">
+  <w:abstractNum w:abstractNumId="47" w15:restartNumberingAfterBreak="0">
     <w:nsid w:val="73957486"/>
     <w:multiLevelType w:val="hybridMultilevel"/>
     <w:tmpl w:val="3BE8C148"/>
@@ -12085,7 +13152,7 @@
       </w:rPr>
     </w:lvl>
   </w:abstractNum>
-  <w:abstractNum w:abstractNumId="46" w15:restartNumberingAfterBreak="0">
+  <w:abstractNum w:abstractNumId="48" w15:restartNumberingAfterBreak="0">
     <w:nsid w:val="73DC0203"/>
     <w:multiLevelType w:val="hybridMultilevel"/>
     <w:tmpl w:val="CB0048BC"/>
@@ -12206,7 +13273,7 @@
       </w:rPr>
     </w:lvl>
   </w:abstractNum>
-  <w:abstractNum w:abstractNumId="47" w15:restartNumberingAfterBreak="0">
+  <w:abstractNum w:abstractNumId="49" w15:restartNumberingAfterBreak="0">
     <w:nsid w:val="73DF1622"/>
     <w:multiLevelType w:val="hybridMultilevel"/>
     <w:tmpl w:val="78E20DE4"/>
@@ -12323,7 +13390,7 @@
       </w:rPr>
     </w:lvl>
   </w:abstractNum>
-  <w:abstractNum w:abstractNumId="48" w15:restartNumberingAfterBreak="0">
+  <w:abstractNum w:abstractNumId="50" w15:restartNumberingAfterBreak="0">
     <w:nsid w:val="77A66E82"/>
     <w:multiLevelType w:val="multilevel"/>
     <w:tmpl w:val="D1B4A56C"/>
@@ -12410,7 +13477,7 @@
       </w:pPr>
     </w:lvl>
   </w:abstractNum>
-  <w:abstractNum w:abstractNumId="49" w15:restartNumberingAfterBreak="0">
+  <w:abstractNum w:abstractNumId="51" w15:restartNumberingAfterBreak="0">
     <w:nsid w:val="7B8D26AE"/>
     <w:multiLevelType w:val="multilevel"/>
     <w:tmpl w:val="B11CF398"/>
@@ -12529,55 +13596,55 @@
     </w:lvl>
   </w:abstractNum>
   <w:num w:numId="1" w16cid:durableId="641497274">
-    <w:abstractNumId w:val="11"/>
+    <w:abstractNumId w:val="12"/>
   </w:num>
   <w:num w:numId="2" w16cid:durableId="1337422426">
-    <w:abstractNumId w:val="20"/>
+    <w:abstractNumId w:val="22"/>
   </w:num>
   <w:num w:numId="3" w16cid:durableId="905453884">
-    <w:abstractNumId w:val="43"/>
+    <w:abstractNumId w:val="45"/>
   </w:num>
   <w:num w:numId="4" w16cid:durableId="17438216">
-    <w:abstractNumId w:val="34"/>
+    <w:abstractNumId w:val="36"/>
   </w:num>
   <w:num w:numId="5" w16cid:durableId="1405879163">
-    <w:abstractNumId w:val="38"/>
+    <w:abstractNumId w:val="40"/>
   </w:num>
   <w:num w:numId="6" w16cid:durableId="995571364">
+    <w:abstractNumId w:val="48"/>
+  </w:num>
+  <w:num w:numId="7" w16cid:durableId="356589751">
+    <w:abstractNumId w:val="49"/>
+  </w:num>
+  <w:num w:numId="8" w16cid:durableId="923877603">
+    <w:abstractNumId w:val="27"/>
+  </w:num>
+  <w:num w:numId="9" w16cid:durableId="153378574">
+    <w:abstractNumId w:val="6"/>
+  </w:num>
+  <w:num w:numId="10" w16cid:durableId="2084722298">
     <w:abstractNumId w:val="46"/>
   </w:num>
-  <w:num w:numId="7" w16cid:durableId="356589751">
-    <w:abstractNumId w:val="47"/>
+  <w:num w:numId="11" w16cid:durableId="2071075749">
+    <w:abstractNumId w:val="30"/>
   </w:num>
-  <w:num w:numId="8" w16cid:durableId="923877603">
+  <w:num w:numId="12" w16cid:durableId="752052092">
+    <w:abstractNumId w:val="15"/>
+  </w:num>
+  <w:num w:numId="13" w16cid:durableId="1192500489">
+    <w:abstractNumId w:val="28"/>
+  </w:num>
+  <w:num w:numId="14" w16cid:durableId="460154469">
     <w:abstractNumId w:val="25"/>
   </w:num>
-  <w:num w:numId="9" w16cid:durableId="153378574">
-    <w:abstractNumId w:val="5"/>
+  <w:num w:numId="15" w16cid:durableId="157769694">
+    <w:abstractNumId w:val="39"/>
   </w:num>
-  <w:num w:numId="10" w16cid:durableId="2084722298">
-    <w:abstractNumId w:val="44"/>
-  </w:num>
-  <w:num w:numId="11" w16cid:durableId="2071075749">
-    <w:abstractNumId w:val="28"/>
-  </w:num>
-  <w:num w:numId="12" w16cid:durableId="752052092">
+  <w:num w:numId="16" w16cid:durableId="428085026">
     <w:abstractNumId w:val="13"/>
   </w:num>
-  <w:num w:numId="13" w16cid:durableId="1192500489">
-    <w:abstractNumId w:val="26"/>
-  </w:num>
-  <w:num w:numId="14" w16cid:durableId="460154469">
-    <w:abstractNumId w:val="23"/>
-  </w:num>
-  <w:num w:numId="15" w16cid:durableId="157769694">
-    <w:abstractNumId w:val="37"/>
-  </w:num>
-  <w:num w:numId="16" w16cid:durableId="428085026">
-    <w:abstractNumId w:val="12"/>
-  </w:num>
   <w:num w:numId="17" w16cid:durableId="1181092207">
-    <w:abstractNumId w:val="7"/>
+    <w:abstractNumId w:val="8"/>
   </w:num>
   <w:num w:numId="18" w16cid:durableId="2043630970">
     <w:abstractNumId w:val="3"/>
@@ -12589,97 +13656,133 @@
     <w:abstractNumId w:val="1"/>
   </w:num>
   <w:num w:numId="21" w16cid:durableId="801382884">
-    <w:abstractNumId w:val="49"/>
+    <w:abstractNumId w:val="51"/>
   </w:num>
   <w:num w:numId="22" w16cid:durableId="535235350">
-    <w:abstractNumId w:val="8"/>
+    <w:abstractNumId w:val="9"/>
   </w:num>
   <w:num w:numId="23" w16cid:durableId="1439792193">
-    <w:abstractNumId w:val="31"/>
+    <w:abstractNumId w:val="33"/>
   </w:num>
   <w:num w:numId="24" w16cid:durableId="871459202">
-    <w:abstractNumId w:val="4"/>
+    <w:abstractNumId w:val="5"/>
   </w:num>
   <w:num w:numId="25" w16cid:durableId="1688407974">
-    <w:abstractNumId w:val="30"/>
+    <w:abstractNumId w:val="32"/>
   </w:num>
   <w:num w:numId="26" w16cid:durableId="1853372302">
-    <w:abstractNumId w:val="18"/>
+    <w:abstractNumId w:val="20"/>
   </w:num>
   <w:num w:numId="27" w16cid:durableId="1226184154">
-    <w:abstractNumId w:val="48"/>
+    <w:abstractNumId w:val="50"/>
   </w:num>
   <w:num w:numId="28" w16cid:durableId="438768448">
-    <w:abstractNumId w:val="39"/>
+    <w:abstractNumId w:val="41"/>
   </w:num>
   <w:num w:numId="29" w16cid:durableId="909004795">
-    <w:abstractNumId w:val="22"/>
+    <w:abstractNumId w:val="24"/>
   </w:num>
   <w:num w:numId="30" w16cid:durableId="1504979300">
-    <w:abstractNumId w:val="24"/>
+    <w:abstractNumId w:val="26"/>
   </w:num>
   <w:num w:numId="31" w16cid:durableId="1062367465">
+    <w:abstractNumId w:val="37"/>
+  </w:num>
+  <w:num w:numId="32" w16cid:durableId="2092071698">
+    <w:abstractNumId w:val="19"/>
+  </w:num>
+  <w:num w:numId="33" w16cid:durableId="605044458">
     <w:abstractNumId w:val="35"/>
   </w:num>
-  <w:num w:numId="32" w16cid:durableId="2092071698">
-    <w:abstractNumId w:val="17"/>
-  </w:num>
-  <w:num w:numId="33" w16cid:durableId="605044458">
-    <w:abstractNumId w:val="33"/>
-  </w:num>
   <w:num w:numId="34" w16cid:durableId="744568896">
-    <w:abstractNumId w:val="40"/>
+    <w:abstractNumId w:val="42"/>
   </w:num>
   <w:num w:numId="35" w16cid:durableId="681123373">
-    <w:abstractNumId w:val="48"/>
+    <w:abstractNumId w:val="50"/>
   </w:num>
   <w:num w:numId="36" w16cid:durableId="2043703129">
-    <w:abstractNumId w:val="21"/>
+    <w:abstractNumId w:val="23"/>
   </w:num>
   <w:num w:numId="37" w16cid:durableId="1076171754">
-    <w:abstractNumId w:val="10"/>
+    <w:abstractNumId w:val="11"/>
   </w:num>
   <w:num w:numId="38" w16cid:durableId="2016418244">
     <w:abstractNumId w:val="2"/>
   </w:num>
   <w:num w:numId="39" w16cid:durableId="1458138355">
-    <w:abstractNumId w:val="15"/>
+    <w:abstractNumId w:val="17"/>
   </w:num>
   <w:num w:numId="40" w16cid:durableId="466624405">
+    <w:abstractNumId w:val="18"/>
+  </w:num>
+  <w:num w:numId="41" w16cid:durableId="386227812">
+    <w:abstractNumId w:val="38"/>
+  </w:num>
+  <w:num w:numId="42" w16cid:durableId="715542588">
+    <w:abstractNumId w:val="21"/>
+  </w:num>
+  <w:num w:numId="43" w16cid:durableId="1045176223">
+    <w:abstractNumId w:val="34"/>
+  </w:num>
+  <w:num w:numId="44" w16cid:durableId="1237977999">
+    <w:abstractNumId w:val="10"/>
+  </w:num>
+  <w:num w:numId="45" w16cid:durableId="839201108">
+    <w:abstractNumId w:val="7"/>
+  </w:num>
+  <w:num w:numId="46" w16cid:durableId="785077055">
+    <w:abstractNumId w:val="29"/>
+  </w:num>
+  <w:num w:numId="47" w16cid:durableId="726998636">
     <w:abstractNumId w:val="16"/>
   </w:num>
-  <w:num w:numId="41" w16cid:durableId="386227812">
-    <w:abstractNumId w:val="36"/>
-  </w:num>
-  <w:num w:numId="42" w16cid:durableId="715542588">
-    <w:abstractNumId w:val="19"/>
-  </w:num>
-  <w:num w:numId="43" w16cid:durableId="1045176223">
-    <w:abstractNumId w:val="32"/>
-  </w:num>
-  <w:num w:numId="44" w16cid:durableId="1237977999">
-    <w:abstractNumId w:val="9"/>
-  </w:num>
-  <w:num w:numId="45" w16cid:durableId="839201108">
-    <w:abstractNumId w:val="6"/>
-  </w:num>
-  <w:num w:numId="46" w16cid:durableId="785077055">
-    <w:abstractNumId w:val="27"/>
-  </w:num>
-  <w:num w:numId="47" w16cid:durableId="726998636">
-    <w:abstractNumId w:val="14"/>
-  </w:num>
   <w:num w:numId="48" w16cid:durableId="1153915739">
-    <w:abstractNumId w:val="45"/>
+    <w:abstractNumId w:val="47"/>
   </w:num>
   <w:num w:numId="49" w16cid:durableId="865487125">
-    <w:abstractNumId w:val="41"/>
+    <w:abstractNumId w:val="43"/>
   </w:num>
   <w:num w:numId="50" w16cid:durableId="39013823">
-    <w:abstractNumId w:val="29"/>
+    <w:abstractNumId w:val="31"/>
   </w:num>
   <w:num w:numId="51" w16cid:durableId="46690760">
-    <w:abstractNumId w:val="42"/>
+    <w:abstractNumId w:val="44"/>
+  </w:num>
+  <w:num w:numId="52" w16cid:durableId="1807968625">
+    <w:abstractNumId w:val="4"/>
+  </w:num>
+  <w:num w:numId="53" w16cid:durableId="179049539">
+    <w:abstractNumId w:val="10"/>
+    <w:lvlOverride w:ilvl="0">
+      <w:startOverride w:val="1"/>
+    </w:lvlOverride>
+    <w:lvlOverride w:ilvl="1">
+      <w:startOverride w:val="1"/>
+    </w:lvlOverride>
+    <w:lvlOverride w:ilvl="2">
+      <w:startOverride w:val="1"/>
+    </w:lvlOverride>
+    <w:lvlOverride w:ilvl="3">
+      <w:startOverride w:val="1"/>
+    </w:lvlOverride>
+    <w:lvlOverride w:ilvl="4">
+      <w:startOverride w:val="1"/>
+    </w:lvlOverride>
+    <w:lvlOverride w:ilvl="5">
+      <w:startOverride w:val="1"/>
+    </w:lvlOverride>
+    <w:lvlOverride w:ilvl="6">
+      <w:startOverride w:val="1"/>
+    </w:lvlOverride>
+    <w:lvlOverride w:ilvl="7">
+      <w:startOverride w:val="1"/>
+    </w:lvlOverride>
+    <w:lvlOverride w:ilvl="8">
+      <w:startOverride w:val="1"/>
+    </w:lvlOverride>
+  </w:num>
+  <w:num w:numId="54" w16cid:durableId="1640766084">
+    <w:abstractNumId w:val="14"/>
   </w:num>
 </w:numbering>
 </file>
@@ -13254,6 +14357,7 @@
   <w:style w:type="character" w:default="1" w:styleId="Fuentedeprrafopredeter">
     <w:name w:val="Default Paragraph Font"/>
     <w:uiPriority w:val="1"/>
+    <w:semiHidden/>
     <w:unhideWhenUsed/>
   </w:style>
   <w:style w:type="table" w:default="1" w:styleId="Tablanormal">

</xml_diff>

<commit_message>
Codigo limpio y preprocesado
</commit_message>
<xml_diff>
--- a/Informe_tfm_Isabel_Unamuno.docx
+++ b/Informe_tfm_Isabel_Unamuno.docx
@@ -163,29 +163,7 @@
                                 <w:szCs w:val="24"/>
                                 <w:lang w:val="eu-ES"/>
                               </w:rPr>
-                              <w:t xml:space="preserve">Unamuno </w:t>
-                            </w:r>
-                            <w:proofErr w:type="spellStart"/>
-                            <w:r>
-                              <w:rPr>
-                                <w:rFonts w:cs="Arial"/>
-                                <w:color w:val="FFFFFF" w:themeColor="background1"/>
-                                <w:sz w:val="24"/>
-                                <w:szCs w:val="24"/>
-                                <w:lang w:val="eu-ES"/>
-                              </w:rPr>
-                              <w:t>Acha</w:t>
-                            </w:r>
-                            <w:proofErr w:type="spellEnd"/>
-                            <w:r>
-                              <w:rPr>
-                                <w:rFonts w:cs="Arial"/>
-                                <w:color w:val="FFFFFF" w:themeColor="background1"/>
-                                <w:sz w:val="24"/>
-                                <w:szCs w:val="24"/>
-                                <w:lang w:val="eu-ES"/>
-                              </w:rPr>
-                              <w:t>,</w:t>
+                              <w:t>Unamuno Acha,</w:t>
                             </w:r>
                             <w:r>
                               <w:rPr>
@@ -283,7 +261,6 @@
                                 <w:lang w:val="eu-ES"/>
                               </w:rPr>
                             </w:pPr>
-                            <w:proofErr w:type="spellStart"/>
                             <w:r>
                               <w:rPr>
                                 <w:rFonts w:cs="Arial"/>
@@ -292,53 +269,8 @@
                                 <w:szCs w:val="24"/>
                                 <w:lang w:val="eu-ES"/>
                               </w:rPr>
-                              <w:t>Máster</w:t>
+                              <w:t>Máster Universitario en</w:t>
                             </w:r>
-                            <w:proofErr w:type="spellEnd"/>
-                            <w:r>
-                              <w:rPr>
-                                <w:rFonts w:cs="Arial"/>
-                                <w:color w:val="FFFFFF" w:themeColor="background1"/>
-                                <w:sz w:val="24"/>
-                                <w:szCs w:val="24"/>
-                                <w:lang w:val="eu-ES"/>
-                              </w:rPr>
-                              <w:t xml:space="preserve"> </w:t>
-                            </w:r>
-                            <w:proofErr w:type="spellStart"/>
-                            <w:r>
-                              <w:rPr>
-                                <w:rFonts w:cs="Arial"/>
-                                <w:color w:val="FFFFFF" w:themeColor="background1"/>
-                                <w:sz w:val="24"/>
-                                <w:szCs w:val="24"/>
-                                <w:lang w:val="eu-ES"/>
-                              </w:rPr>
-                              <w:t>Universitario</w:t>
-                            </w:r>
-                            <w:proofErr w:type="spellEnd"/>
-                            <w:r>
-                              <w:rPr>
-                                <w:rFonts w:cs="Arial"/>
-                                <w:color w:val="FFFFFF" w:themeColor="background1"/>
-                                <w:sz w:val="24"/>
-                                <w:szCs w:val="24"/>
-                                <w:lang w:val="eu-ES"/>
-                              </w:rPr>
-                              <w:t xml:space="preserve"> </w:t>
-                            </w:r>
-                            <w:proofErr w:type="spellStart"/>
-                            <w:r>
-                              <w:rPr>
-                                <w:rFonts w:cs="Arial"/>
-                                <w:color w:val="FFFFFF" w:themeColor="background1"/>
-                                <w:sz w:val="24"/>
-                                <w:szCs w:val="24"/>
-                                <w:lang w:val="eu-ES"/>
-                              </w:rPr>
-                              <w:t>en</w:t>
-                            </w:r>
-                            <w:proofErr w:type="spellEnd"/>
                             <w:r>
                               <w:rPr>
                                 <w:rFonts w:cs="Arial"/>
@@ -362,7 +294,6 @@
                                 <w:lang w:val="es-ES"/>
                               </w:rPr>
                             </w:pPr>
-                            <w:proofErr w:type="spellStart"/>
                             <w:r>
                               <w:rPr>
                                 <w:rFonts w:cs="Arial"/>
@@ -371,75 +302,8 @@
                                 <w:szCs w:val="24"/>
                                 <w:lang w:val="eu-ES"/>
                               </w:rPr>
-                              <w:t>Análisis</w:t>
+                              <w:t>Análisis de Datos para la Inteligencia de Negocio</w:t>
                             </w:r>
-                            <w:proofErr w:type="spellEnd"/>
-                            <w:r>
-                              <w:rPr>
-                                <w:rFonts w:cs="Arial"/>
-                                <w:color w:val="FFFFFF" w:themeColor="background1"/>
-                                <w:sz w:val="24"/>
-                                <w:szCs w:val="24"/>
-                                <w:lang w:val="eu-ES"/>
-                              </w:rPr>
-                              <w:t xml:space="preserve"> de </w:t>
-                            </w:r>
-                            <w:proofErr w:type="spellStart"/>
-                            <w:r>
-                              <w:rPr>
-                                <w:rFonts w:cs="Arial"/>
-                                <w:color w:val="FFFFFF" w:themeColor="background1"/>
-                                <w:sz w:val="24"/>
-                                <w:szCs w:val="24"/>
-                                <w:lang w:val="eu-ES"/>
-                              </w:rPr>
-                              <w:t>Datos</w:t>
-                            </w:r>
-                            <w:proofErr w:type="spellEnd"/>
-                            <w:r>
-                              <w:rPr>
-                                <w:rFonts w:cs="Arial"/>
-                                <w:color w:val="FFFFFF" w:themeColor="background1"/>
-                                <w:sz w:val="24"/>
-                                <w:szCs w:val="24"/>
-                                <w:lang w:val="eu-ES"/>
-                              </w:rPr>
-                              <w:t xml:space="preserve"> para la </w:t>
-                            </w:r>
-                            <w:proofErr w:type="spellStart"/>
-                            <w:r>
-                              <w:rPr>
-                                <w:rFonts w:cs="Arial"/>
-                                <w:color w:val="FFFFFF" w:themeColor="background1"/>
-                                <w:sz w:val="24"/>
-                                <w:szCs w:val="24"/>
-                                <w:lang w:val="eu-ES"/>
-                              </w:rPr>
-                              <w:t>Inteligencia</w:t>
-                            </w:r>
-                            <w:proofErr w:type="spellEnd"/>
-                            <w:r>
-                              <w:rPr>
-                                <w:rFonts w:cs="Arial"/>
-                                <w:color w:val="FFFFFF" w:themeColor="background1"/>
-                                <w:sz w:val="24"/>
-                                <w:szCs w:val="24"/>
-                                <w:lang w:val="eu-ES"/>
-                              </w:rPr>
-                              <w:t xml:space="preserve"> de </w:t>
-                            </w:r>
-                            <w:proofErr w:type="spellStart"/>
-                            <w:r>
-                              <w:rPr>
-                                <w:rFonts w:cs="Arial"/>
-                                <w:color w:val="FFFFFF" w:themeColor="background1"/>
-                                <w:sz w:val="24"/>
-                                <w:szCs w:val="24"/>
-                                <w:lang w:val="eu-ES"/>
-                              </w:rPr>
-                              <w:t>Negocio</w:t>
-                            </w:r>
-                            <w:proofErr w:type="spellEnd"/>
                             <w:r>
                               <w:rPr>
                                 <w:rFonts w:cs="Arial"/>
@@ -450,7 +314,6 @@
                               </w:rPr>
                               <w:t xml:space="preserve"> / </w:t>
                             </w:r>
-                            <w:proofErr w:type="spellStart"/>
                             <w:r>
                               <w:rPr>
                                 <w:rFonts w:cs="Arial"/>
@@ -459,31 +322,8 @@
                                 <w:szCs w:val="24"/>
                                 <w:lang w:val="eu-ES"/>
                               </w:rPr>
-                              <w:t>Business</w:t>
+                              <w:t>Business Analytics</w:t>
                             </w:r>
-                            <w:proofErr w:type="spellEnd"/>
-                            <w:r>
-                              <w:rPr>
-                                <w:rFonts w:cs="Arial"/>
-                                <w:color w:val="FFFFFF" w:themeColor="background1"/>
-                                <w:sz w:val="24"/>
-                                <w:szCs w:val="24"/>
-                                <w:lang w:val="eu-ES"/>
-                              </w:rPr>
-                              <w:t xml:space="preserve"> </w:t>
-                            </w:r>
-                            <w:proofErr w:type="spellStart"/>
-                            <w:r>
-                              <w:rPr>
-                                <w:rFonts w:cs="Arial"/>
-                                <w:color w:val="FFFFFF" w:themeColor="background1"/>
-                                <w:sz w:val="24"/>
-                                <w:szCs w:val="24"/>
-                                <w:lang w:val="eu-ES"/>
-                              </w:rPr>
-                              <w:t>Analytics</w:t>
-                            </w:r>
-                            <w:proofErr w:type="spellEnd"/>
                           </w:p>
                         </w:txbxContent>
                       </wps:txbx>
@@ -531,29 +371,7 @@
                           <w:szCs w:val="24"/>
                           <w:lang w:val="eu-ES"/>
                         </w:rPr>
-                        <w:t xml:space="preserve">Unamuno </w:t>
-                      </w:r>
-                      <w:proofErr w:type="spellStart"/>
-                      <w:r>
-                        <w:rPr>
-                          <w:rFonts w:cs="Arial"/>
-                          <w:color w:val="FFFFFF" w:themeColor="background1"/>
-                          <w:sz w:val="24"/>
-                          <w:szCs w:val="24"/>
-                          <w:lang w:val="eu-ES"/>
-                        </w:rPr>
-                        <w:t>Acha</w:t>
-                      </w:r>
-                      <w:proofErr w:type="spellEnd"/>
-                      <w:r>
-                        <w:rPr>
-                          <w:rFonts w:cs="Arial"/>
-                          <w:color w:val="FFFFFF" w:themeColor="background1"/>
-                          <w:sz w:val="24"/>
-                          <w:szCs w:val="24"/>
-                          <w:lang w:val="eu-ES"/>
-                        </w:rPr>
-                        <w:t>,</w:t>
+                        <w:t>Unamuno Acha,</w:t>
                       </w:r>
                       <w:r>
                         <w:rPr>
@@ -651,7 +469,6 @@
                           <w:lang w:val="eu-ES"/>
                         </w:rPr>
                       </w:pPr>
-                      <w:proofErr w:type="spellStart"/>
                       <w:r>
                         <w:rPr>
                           <w:rFonts w:cs="Arial"/>
@@ -660,53 +477,8 @@
                           <w:szCs w:val="24"/>
                           <w:lang w:val="eu-ES"/>
                         </w:rPr>
-                        <w:t>Máster</w:t>
+                        <w:t>Máster Universitario en</w:t>
                       </w:r>
-                      <w:proofErr w:type="spellEnd"/>
-                      <w:r>
-                        <w:rPr>
-                          <w:rFonts w:cs="Arial"/>
-                          <w:color w:val="FFFFFF" w:themeColor="background1"/>
-                          <w:sz w:val="24"/>
-                          <w:szCs w:val="24"/>
-                          <w:lang w:val="eu-ES"/>
-                        </w:rPr>
-                        <w:t xml:space="preserve"> </w:t>
-                      </w:r>
-                      <w:proofErr w:type="spellStart"/>
-                      <w:r>
-                        <w:rPr>
-                          <w:rFonts w:cs="Arial"/>
-                          <w:color w:val="FFFFFF" w:themeColor="background1"/>
-                          <w:sz w:val="24"/>
-                          <w:szCs w:val="24"/>
-                          <w:lang w:val="eu-ES"/>
-                        </w:rPr>
-                        <w:t>Universitario</w:t>
-                      </w:r>
-                      <w:proofErr w:type="spellEnd"/>
-                      <w:r>
-                        <w:rPr>
-                          <w:rFonts w:cs="Arial"/>
-                          <w:color w:val="FFFFFF" w:themeColor="background1"/>
-                          <w:sz w:val="24"/>
-                          <w:szCs w:val="24"/>
-                          <w:lang w:val="eu-ES"/>
-                        </w:rPr>
-                        <w:t xml:space="preserve"> </w:t>
-                      </w:r>
-                      <w:proofErr w:type="spellStart"/>
-                      <w:r>
-                        <w:rPr>
-                          <w:rFonts w:cs="Arial"/>
-                          <w:color w:val="FFFFFF" w:themeColor="background1"/>
-                          <w:sz w:val="24"/>
-                          <w:szCs w:val="24"/>
-                          <w:lang w:val="eu-ES"/>
-                        </w:rPr>
-                        <w:t>en</w:t>
-                      </w:r>
-                      <w:proofErr w:type="spellEnd"/>
                       <w:r>
                         <w:rPr>
                           <w:rFonts w:cs="Arial"/>
@@ -730,7 +502,6 @@
                           <w:lang w:val="es-ES"/>
                         </w:rPr>
                       </w:pPr>
-                      <w:proofErr w:type="spellStart"/>
                       <w:r>
                         <w:rPr>
                           <w:rFonts w:cs="Arial"/>
@@ -739,75 +510,8 @@
                           <w:szCs w:val="24"/>
                           <w:lang w:val="eu-ES"/>
                         </w:rPr>
-                        <w:t>Análisis</w:t>
+                        <w:t>Análisis de Datos para la Inteligencia de Negocio</w:t>
                       </w:r>
-                      <w:proofErr w:type="spellEnd"/>
-                      <w:r>
-                        <w:rPr>
-                          <w:rFonts w:cs="Arial"/>
-                          <w:color w:val="FFFFFF" w:themeColor="background1"/>
-                          <w:sz w:val="24"/>
-                          <w:szCs w:val="24"/>
-                          <w:lang w:val="eu-ES"/>
-                        </w:rPr>
-                        <w:t xml:space="preserve"> de </w:t>
-                      </w:r>
-                      <w:proofErr w:type="spellStart"/>
-                      <w:r>
-                        <w:rPr>
-                          <w:rFonts w:cs="Arial"/>
-                          <w:color w:val="FFFFFF" w:themeColor="background1"/>
-                          <w:sz w:val="24"/>
-                          <w:szCs w:val="24"/>
-                          <w:lang w:val="eu-ES"/>
-                        </w:rPr>
-                        <w:t>Datos</w:t>
-                      </w:r>
-                      <w:proofErr w:type="spellEnd"/>
-                      <w:r>
-                        <w:rPr>
-                          <w:rFonts w:cs="Arial"/>
-                          <w:color w:val="FFFFFF" w:themeColor="background1"/>
-                          <w:sz w:val="24"/>
-                          <w:szCs w:val="24"/>
-                          <w:lang w:val="eu-ES"/>
-                        </w:rPr>
-                        <w:t xml:space="preserve"> para la </w:t>
-                      </w:r>
-                      <w:proofErr w:type="spellStart"/>
-                      <w:r>
-                        <w:rPr>
-                          <w:rFonts w:cs="Arial"/>
-                          <w:color w:val="FFFFFF" w:themeColor="background1"/>
-                          <w:sz w:val="24"/>
-                          <w:szCs w:val="24"/>
-                          <w:lang w:val="eu-ES"/>
-                        </w:rPr>
-                        <w:t>Inteligencia</w:t>
-                      </w:r>
-                      <w:proofErr w:type="spellEnd"/>
-                      <w:r>
-                        <w:rPr>
-                          <w:rFonts w:cs="Arial"/>
-                          <w:color w:val="FFFFFF" w:themeColor="background1"/>
-                          <w:sz w:val="24"/>
-                          <w:szCs w:val="24"/>
-                          <w:lang w:val="eu-ES"/>
-                        </w:rPr>
-                        <w:t xml:space="preserve"> de </w:t>
-                      </w:r>
-                      <w:proofErr w:type="spellStart"/>
-                      <w:r>
-                        <w:rPr>
-                          <w:rFonts w:cs="Arial"/>
-                          <w:color w:val="FFFFFF" w:themeColor="background1"/>
-                          <w:sz w:val="24"/>
-                          <w:szCs w:val="24"/>
-                          <w:lang w:val="eu-ES"/>
-                        </w:rPr>
-                        <w:t>Negocio</w:t>
-                      </w:r>
-                      <w:proofErr w:type="spellEnd"/>
                       <w:r>
                         <w:rPr>
                           <w:rFonts w:cs="Arial"/>
@@ -818,7 +522,6 @@
                         </w:rPr>
                         <w:t xml:space="preserve"> / </w:t>
                       </w:r>
-                      <w:proofErr w:type="spellStart"/>
                       <w:r>
                         <w:rPr>
                           <w:rFonts w:cs="Arial"/>
@@ -827,31 +530,8 @@
                           <w:szCs w:val="24"/>
                           <w:lang w:val="eu-ES"/>
                         </w:rPr>
-                        <w:t>Business</w:t>
+                        <w:t>Business Analytics</w:t>
                       </w:r>
-                      <w:proofErr w:type="spellEnd"/>
-                      <w:r>
-                        <w:rPr>
-                          <w:rFonts w:cs="Arial"/>
-                          <w:color w:val="FFFFFF" w:themeColor="background1"/>
-                          <w:sz w:val="24"/>
-                          <w:szCs w:val="24"/>
-                          <w:lang w:val="eu-ES"/>
-                        </w:rPr>
-                        <w:t xml:space="preserve"> </w:t>
-                      </w:r>
-                      <w:proofErr w:type="spellStart"/>
-                      <w:r>
-                        <w:rPr>
-                          <w:rFonts w:cs="Arial"/>
-                          <w:color w:val="FFFFFF" w:themeColor="background1"/>
-                          <w:sz w:val="24"/>
-                          <w:szCs w:val="24"/>
-                          <w:lang w:val="eu-ES"/>
-                        </w:rPr>
-                        <w:t>Analytics</w:t>
-                      </w:r>
-                      <w:proofErr w:type="spellEnd"/>
                     </w:p>
                   </w:txbxContent>
                 </v:textbox>
@@ -921,7 +601,6 @@
                                 <w:szCs w:val="48"/>
                               </w:rPr>
                             </w:pPr>
-                            <w:proofErr w:type="spellStart"/>
                             <w:r>
                               <w:rPr>
                                 <w:rFonts w:cs="Arial"/>
@@ -931,33 +610,8 @@
                                 <w:szCs w:val="48"/>
                                 <w:lang w:val="eu-ES"/>
                               </w:rPr>
-                              <w:t>Análisis</w:t>
+                              <w:t>Análisis de inventario</w:t>
                             </w:r>
-                            <w:proofErr w:type="spellEnd"/>
-                            <w:r>
-                              <w:rPr>
-                                <w:rFonts w:cs="Arial"/>
-                                <w:b/>
-                                <w:color w:val="FFFFFF" w:themeColor="background1"/>
-                                <w:sz w:val="48"/>
-                                <w:szCs w:val="48"/>
-                                <w:lang w:val="eu-ES"/>
-                              </w:rPr>
-                              <w:t xml:space="preserve"> de </w:t>
-                            </w:r>
-                            <w:proofErr w:type="spellStart"/>
-                            <w:r>
-                              <w:rPr>
-                                <w:rFonts w:cs="Arial"/>
-                                <w:b/>
-                                <w:color w:val="FFFFFF" w:themeColor="background1"/>
-                                <w:sz w:val="48"/>
-                                <w:szCs w:val="48"/>
-                                <w:lang w:val="eu-ES"/>
-                              </w:rPr>
-                              <w:t>inventario</w:t>
-                            </w:r>
-                            <w:proofErr w:type="spellEnd"/>
                           </w:p>
                         </w:txbxContent>
                       </wps:txbx>
@@ -989,7 +643,6 @@
                           <w:szCs w:val="48"/>
                         </w:rPr>
                       </w:pPr>
-                      <w:proofErr w:type="spellStart"/>
                       <w:r>
                         <w:rPr>
                           <w:rFonts w:cs="Arial"/>
@@ -999,33 +652,8 @@
                           <w:szCs w:val="48"/>
                           <w:lang w:val="eu-ES"/>
                         </w:rPr>
-                        <w:t>Análisis</w:t>
+                        <w:t>Análisis de inventario</w:t>
                       </w:r>
-                      <w:proofErr w:type="spellEnd"/>
-                      <w:r>
-                        <w:rPr>
-                          <w:rFonts w:cs="Arial"/>
-                          <w:b/>
-                          <w:color w:val="FFFFFF" w:themeColor="background1"/>
-                          <w:sz w:val="48"/>
-                          <w:szCs w:val="48"/>
-                          <w:lang w:val="eu-ES"/>
-                        </w:rPr>
-                        <w:t xml:space="preserve"> de </w:t>
-                      </w:r>
-                      <w:proofErr w:type="spellStart"/>
-                      <w:r>
-                        <w:rPr>
-                          <w:rFonts w:cs="Arial"/>
-                          <w:b/>
-                          <w:color w:val="FFFFFF" w:themeColor="background1"/>
-                          <w:sz w:val="48"/>
-                          <w:szCs w:val="48"/>
-                          <w:lang w:val="eu-ES"/>
-                        </w:rPr>
-                        <w:t>inventario</w:t>
-                      </w:r>
-                      <w:proofErr w:type="spellEnd"/>
                     </w:p>
                   </w:txbxContent>
                 </v:textbox>
@@ -3360,16 +2988,34 @@
           <w:lang w:val="es-ES"/>
         </w:rPr>
       </w:pPr>
-      <w:hyperlink r:id="rId17" w:history="1">
-        <w:r>
-          <w:rPr>
-            <w:rStyle w:val="Hipervnculo"/>
-            <w:rFonts w:eastAsia="Calibri" w:cs="Arial"/>
-            <w:lang w:val="es-ES"/>
-          </w:rPr>
-          <w:t>https://www.kaggle.com/datasets/bhanupratapbiswas/inventory-analysis-case-study</w:t>
-        </w:r>
-      </w:hyperlink>
+      <w:r>
+        <w:fldChar w:fldCharType="begin"/>
+      </w:r>
+      <w:r>
+        <w:rPr>
+          <w:lang w:val="es-ES"/>
+        </w:rPr>
+        <w:instrText>HYPERLINK "https://www.kaggle.com/datasets/bhanupratapbiswas/inventory-analysis-case-study"</w:instrText>
+      </w:r>
+      <w:r>
+        <w:fldChar w:fldCharType="separate"/>
+      </w:r>
+      <w:r>
+        <w:rPr>
+          <w:rStyle w:val="Hipervnculo"/>
+          <w:rFonts w:eastAsia="Calibri" w:cs="Arial"/>
+          <w:lang w:val="es-ES"/>
+        </w:rPr>
+        <w:t>https://www.kaggle.com/datasets/bhanupratapbiswas/inventory-analysis-case-study</w:t>
+      </w:r>
+      <w:r>
+        <w:rPr>
+          <w:rStyle w:val="Hipervnculo"/>
+          <w:rFonts w:eastAsia="Calibri" w:cs="Arial"/>
+          <w:lang w:val="es-ES"/>
+        </w:rPr>
+        <w:fldChar w:fldCharType="end"/>
+      </w:r>
       <w:r>
         <w:rPr>
           <w:rFonts w:eastAsia="Calibri" w:cs="Arial"/>
@@ -3696,15 +3342,32 @@
           <w:lang w:val="es-ES"/>
         </w:rPr>
       </w:pPr>
-      <w:hyperlink r:id="rId18" w:history="1">
-        <w:r>
-          <w:rPr>
-            <w:rStyle w:val="Hipervnculo"/>
-            <w:lang w:val="es-ES"/>
-          </w:rPr>
-          <w:t>https://www.alteryx.com/es/glossary/data-analytics</w:t>
-        </w:r>
-      </w:hyperlink>
+      <w:r>
+        <w:fldChar w:fldCharType="begin"/>
+      </w:r>
+      <w:r>
+        <w:rPr>
+          <w:lang w:val="es-ES"/>
+        </w:rPr>
+        <w:instrText>HYPERLINK "https://www.alteryx.com/es/glossary/data-analytics"</w:instrText>
+      </w:r>
+      <w:r>
+        <w:fldChar w:fldCharType="separate"/>
+      </w:r>
+      <w:r>
+        <w:rPr>
+          <w:rStyle w:val="Hipervnculo"/>
+          <w:lang w:val="es-ES"/>
+        </w:rPr>
+        <w:t>https://www.alteryx.com/es/glossary/data-analytics</w:t>
+      </w:r>
+      <w:r>
+        <w:rPr>
+          <w:rStyle w:val="Hipervnculo"/>
+          <w:lang w:val="es-ES"/>
+        </w:rPr>
+        <w:fldChar w:fldCharType="end"/>
+      </w:r>
       <w:r>
         <w:rPr>
           <w:lang w:val="es-ES"/>
@@ -4061,21 +3724,7 @@
         <w:rPr>
           <w:lang w:val="es-ES"/>
         </w:rPr>
-        <w:t xml:space="preserve">Además, las columnas de tamaño muestran incoherencias en todas las tablas debido a la variación de unidades de medida. Por ello, es necesario convertirlas a una unidad única y coherente. Además de la columna de volumen, en alguna de las tablas también existe la </w:t>
-      </w:r>
-      <w:proofErr w:type="gramStart"/>
-      <w:r>
-        <w:rPr>
-          <w:lang w:val="es-ES"/>
-        </w:rPr>
-        <w:t>columna tamaño</w:t>
-      </w:r>
-      <w:proofErr w:type="gramEnd"/>
-      <w:r>
-        <w:rPr>
-          <w:lang w:val="es-ES"/>
-        </w:rPr>
-        <w:t xml:space="preserve">, la cual contiene el mismo dato, por lo que se puede eliminar una de las dos columnas. </w:t>
+        <w:t xml:space="preserve">Además, las columnas de tamaño muestran incoherencias en todas las tablas debido a la variación de unidades de medida. Por ello, es necesario convertirlas a una unidad única y coherente. Además de la columna de volumen, en alguna de las tablas también existe la columna tamaño, la cual contiene el mismo dato, por lo que se puede eliminar una de las dos columnas. </w:t>
       </w:r>
       <w:r>
         <w:rPr>
@@ -4087,21 +3736,7 @@
         <w:rPr>
           <w:lang w:val="es-ES"/>
         </w:rPr>
-        <w:t xml:space="preserve"> del formato de las fechas se ha observado que utilizan diferentes formatos en cada una de las tablas por lo que es conveniente unificar y ponerlos de la misma manera. </w:t>
-      </w:r>
-      <w:proofErr w:type="gramStart"/>
-      <w:r>
-        <w:rPr>
-          <w:lang w:val="es-ES"/>
-        </w:rPr>
-        <w:t>Y</w:t>
-      </w:r>
-      <w:proofErr w:type="gramEnd"/>
-      <w:r>
-        <w:rPr>
-          <w:lang w:val="es-ES"/>
-        </w:rPr>
-        <w:t xml:space="preserve"> por último,</w:t>
+        <w:t xml:space="preserve"> del formato de las fechas se ha observado que utilizan diferentes formatos en cada una de las tablas por lo que es conveniente unificar y ponerlos de la misma manera. Y por último,</w:t>
       </w:r>
       <w:r>
         <w:rPr>
@@ -4281,27 +3916,13 @@
         <w:rPr>
           <w:lang w:val="es-ES" w:eastAsia="es-ES"/>
         </w:rPr>
-        <w:t xml:space="preserve"> han </w:t>
-      </w:r>
-      <w:proofErr w:type="gramStart"/>
-      <w:r>
-        <w:rPr>
-          <w:lang w:val="es-ES" w:eastAsia="es-ES"/>
-        </w:rPr>
-        <w:t xml:space="preserve">detectado </w:t>
-      </w:r>
-      <w:r>
-        <w:rPr>
-          <w:lang w:val="es-ES" w:eastAsia="es-ES"/>
-        </w:rPr>
-        <w:t xml:space="preserve"> valores</w:t>
-      </w:r>
-      <w:proofErr w:type="gramEnd"/>
-      <w:r>
-        <w:rPr>
-          <w:lang w:val="es-ES" w:eastAsia="es-ES"/>
-        </w:rPr>
-        <w:t xml:space="preserve"> no informados en cuatro de las tablas analizadas. A continuación, se describen las acciones tomadas para abordar estos valores faltantes:</w:t>
+        <w:t xml:space="preserve"> han detectado </w:t>
+      </w:r>
+      <w:r>
+        <w:rPr>
+          <w:lang w:val="es-ES" w:eastAsia="es-ES"/>
+        </w:rPr>
+        <w:t xml:space="preserve"> valores no informados en cuatro de las tablas analizadas. A continuación, se describen las acciones tomadas para abordar estos valores faltantes:</w:t>
       </w:r>
     </w:p>
     <w:p>
@@ -4329,19 +3950,11 @@
         <w:t>end_inventory</w:t>
       </w:r>
       <w:proofErr w:type="spellEnd"/>
-      <w:proofErr w:type="gramStart"/>
-      <w:r>
-        <w:rPr>
-          <w:lang w:val="es-ES" w:eastAsia="es-ES"/>
-        </w:rPr>
-        <w:t>” :</w:t>
-      </w:r>
-      <w:proofErr w:type="gramEnd"/>
-      <w:r>
-        <w:rPr>
-          <w:lang w:val="es-ES" w:eastAsia="es-ES"/>
-        </w:rPr>
-        <w:t xml:space="preserve"> En la columna “City se ha identificado la</w:t>
+      <w:r>
+        <w:rPr>
+          <w:lang w:val="es-ES" w:eastAsia="es-ES"/>
+        </w:rPr>
+        <w:t>” : En la columna “City se ha identificado la</w:t>
       </w:r>
       <w:r>
         <w:rPr>
@@ -5272,21 +4885,7 @@
         <w:rPr>
           <w:lang w:val="es-ES"/>
         </w:rPr>
-        <w:t xml:space="preserve">Identifique los productos con grandes </w:t>
-      </w:r>
-      <w:proofErr w:type="gramStart"/>
-      <w:r>
-        <w:rPr>
-          <w:lang w:val="es-ES"/>
-        </w:rPr>
-        <w:t>inventarios</w:t>
-      </w:r>
-      <w:proofErr w:type="gramEnd"/>
-      <w:r>
-        <w:rPr>
-          <w:lang w:val="es-ES"/>
-        </w:rPr>
-        <w:t xml:space="preserve"> pero bajas ventas anuales y, a la inversa, utilice la relación entre las ventas anuales y el inventario final para este análisis.</w:t>
+        <w:t>Identifique los productos con grandes inventarios pero bajas ventas anuales y, a la inversa, utilice la relación entre las ventas anuales y el inventario final para este análisis.</w:t>
       </w:r>
     </w:p>
     <w:p>
@@ -5445,21 +5044,7 @@
         <w:rPr>
           <w:lang w:val="es-ES"/>
         </w:rPr>
-        <w:t xml:space="preserve">¿Quiénes son los vendedores o proveedores importantes? Evalúelos en función de la cantidad de artículos suministrados, el valor de </w:t>
-      </w:r>
-      <w:proofErr w:type="gramStart"/>
-      <w:r>
-        <w:rPr>
-          <w:lang w:val="es-ES"/>
-        </w:rPr>
-        <w:t>los mismos</w:t>
-      </w:r>
-      <w:proofErr w:type="gramEnd"/>
-      <w:r>
-        <w:rPr>
-          <w:lang w:val="es-ES"/>
-        </w:rPr>
-        <w:t xml:space="preserve"> y su contribución a los ingresos totales de la empresa. vendedores más importantes en términos de cantidad y valor de los suministros.</w:t>
+        <w:t>¿Quiénes son los vendedores o proveedores importantes? Evalúelos en función de la cantidad de artículos suministrados, el valor de los mismos y su contribución a los ingresos totales de la empresa. vendedores más importantes en términos de cantidad y valor de los suministros.</w:t>
       </w:r>
     </w:p>
     <w:p>
@@ -5583,7 +5168,7 @@
       </w:r>
     </w:p>
     <w:p>
-      <w:hyperlink r:id="rId19" w:history="1">
+      <w:hyperlink r:id="rId17" w:history="1">
         <w:r>
           <w:rPr>
             <w:rStyle w:val="Hipervnculo"/>
@@ -5760,15 +5345,32 @@
           <w:lang w:val="es-ES" w:eastAsia="es-ES"/>
         </w:rPr>
       </w:pPr>
-      <w:hyperlink r:id="rId20" w:history="1">
-        <w:r>
-          <w:rPr>
-            <w:rStyle w:val="Hipervnculo"/>
-            <w:lang w:val="es-ES" w:eastAsia="es-ES"/>
-          </w:rPr>
-          <w:t>https://learn.microsoft.com/es-es/training/modules/design-model-power-bi/1-introduction</w:t>
-        </w:r>
-      </w:hyperlink>
+      <w:r>
+        <w:fldChar w:fldCharType="begin"/>
+      </w:r>
+      <w:r>
+        <w:rPr>
+          <w:lang w:val="es-ES"/>
+        </w:rPr>
+        <w:instrText>HYPERLINK "https://learn.microsoft.com/es-es/training/modules/design-model-power-bi/1-introduction"</w:instrText>
+      </w:r>
+      <w:r>
+        <w:fldChar w:fldCharType="separate"/>
+      </w:r>
+      <w:r>
+        <w:rPr>
+          <w:rStyle w:val="Hipervnculo"/>
+          <w:lang w:val="es-ES" w:eastAsia="es-ES"/>
+        </w:rPr>
+        <w:t>https://learn.microsoft.com/es-es/training/modules/design-model-power-bi/1-introduction</w:t>
+      </w:r>
+      <w:r>
+        <w:rPr>
+          <w:rStyle w:val="Hipervnculo"/>
+          <w:lang w:val="es-ES" w:eastAsia="es-ES"/>
+        </w:rPr>
+        <w:fldChar w:fldCharType="end"/>
+      </w:r>
       <w:r>
         <w:rPr>
           <w:lang w:val="es-ES" w:eastAsia="es-ES"/>
@@ -5826,21 +5428,7 @@
         <w:rPr>
           <w:lang w:val="es-ES" w:eastAsia="es-ES"/>
         </w:rPr>
-        <w:t xml:space="preserve">Puede diseñar un esquema de estrella para simplificar los datos. No es la única manera de simplificarlos, pero es un método popular; por tanto, </w:t>
-      </w:r>
-      <w:proofErr w:type="gramStart"/>
-      <w:r>
-        <w:rPr>
-          <w:lang w:val="es-ES" w:eastAsia="es-ES"/>
-        </w:rPr>
-        <w:t>todos los analista</w:t>
-      </w:r>
-      <w:proofErr w:type="gramEnd"/>
-      <w:r>
-        <w:rPr>
-          <w:lang w:val="es-ES" w:eastAsia="es-ES"/>
-        </w:rPr>
-        <w:t xml:space="preserve"> de datos de </w:t>
+        <w:t xml:space="preserve">Puede diseñar un esquema de estrella para simplificar los datos. No es la única manera de simplificarlos, pero es un método popular; por tanto, todos los analista de datos de </w:t>
       </w:r>
       <w:proofErr w:type="spellStart"/>
       <w:r>
@@ -5888,7 +5476,7 @@
                     </pic:cNvPicPr>
                   </pic:nvPicPr>
                   <pic:blipFill>
-                    <a:blip r:embed="rId21">
+                    <a:blip r:embed="rId18">
                       <a:extLst>
                         <a:ext uri="{28A0092B-C50C-407E-A947-70E740481C1C}">
                           <a14:useLocalDpi xmlns:a14="http://schemas.microsoft.com/office/drawing/2010/main" val="0"/>
@@ -6021,13 +5609,7 @@
           <w:lang w:val="es-ES" w:eastAsia="es-ES"/>
         </w:rPr>
         <w:lastRenderedPageBreak/>
-        <w:t xml:space="preserve">información necesaria y mostrando de una manera ordenada. </w:t>
-      </w:r>
-      <w:r>
-        <w:rPr>
-          <w:lang w:val="es-ES" w:eastAsia="es-ES"/>
-        </w:rPr>
-        <w:t>Así, como se ha mencionado anterior mente se han creado las siguientes tablas:</w:t>
+        <w:t>información necesaria y mostrando de una manera ordenada. Así, como se ha mencionado anterior mente se han creado las siguientes tablas:</w:t>
       </w:r>
     </w:p>
     <w:p>
@@ -6094,15 +5676,32 @@
         </w:rPr>
         <w:t>M_CALENDARIO (</w:t>
       </w:r>
-      <w:hyperlink r:id="rId22" w:history="1">
-        <w:r>
-          <w:rPr>
-            <w:rStyle w:val="Hipervnculo"/>
-            <w:lang w:val="es-ES" w:eastAsia="es-ES"/>
-          </w:rPr>
-          <w:t>https://learn.microsoft.com/es-es/training/modules/design-model-power-bi/3-date-table</w:t>
-        </w:r>
-      </w:hyperlink>
+      <w:r>
+        <w:fldChar w:fldCharType="begin"/>
+      </w:r>
+      <w:r>
+        <w:rPr>
+          <w:lang w:val="es-ES"/>
+        </w:rPr>
+        <w:instrText>HYPERLINK "https://learn.microsoft.com/es-es/training/modules/design-model-power-bi/3-date-table"</w:instrText>
+      </w:r>
+      <w:r>
+        <w:fldChar w:fldCharType="separate"/>
+      </w:r>
+      <w:r>
+        <w:rPr>
+          <w:rStyle w:val="Hipervnculo"/>
+          <w:lang w:val="es-ES" w:eastAsia="es-ES"/>
+        </w:rPr>
+        <w:t>https://learn.microsoft.com/es-es/training/modules/design-model-power-bi/3-date-table</w:t>
+      </w:r>
+      <w:r>
+        <w:rPr>
+          <w:rStyle w:val="Hipervnculo"/>
+          <w:lang w:val="es-ES" w:eastAsia="es-ES"/>
+        </w:rPr>
+        <w:fldChar w:fldCharType="end"/>
+      </w:r>
       <w:r>
         <w:rPr>
           <w:lang w:val="es-ES" w:eastAsia="es-ES"/>
@@ -6188,109 +5787,72 @@
           <w:color w:val="FF0000"/>
           <w:lang w:val="es-ES" w:eastAsia="es-ES"/>
         </w:rPr>
-        <w:t>(Explicar la información que se recoge en cada tabla)</w:t>
-      </w:r>
-      <w:r>
+        <w:t xml:space="preserve">(Explicar la información que se recoge en cada tabla) </w:t>
+      </w:r>
+    </w:p>
+    <w:p>
+      <w:pPr>
         <w:rPr>
           <w:color w:val="FF0000"/>
-          <w:lang w:val="es-ES" w:eastAsia="es-ES"/>
+          <w:lang w:val="es-ES"/>
+        </w:rPr>
+      </w:pPr>
+      <w:r>
+        <w:rPr>
+          <w:color w:val="FF0000"/>
+          <w:lang w:val="es-ES"/>
+        </w:rPr>
+        <w:t>Creación de una tabla de fechas común</w:t>
+      </w:r>
+    </w:p>
+    <w:p>
+      <w:pPr>
+        <w:rPr>
+          <w:lang w:val="es-ES"/>
+        </w:rPr>
+      </w:pPr>
+      <w:r>
+        <w:rPr>
+          <w:lang w:val="es-ES"/>
+        </w:rPr>
+        <w:t xml:space="preserve">Se puede crear una tabla de fechas común de estas </w:t>
+      </w:r>
+      <w:proofErr w:type="spellStart"/>
+      <w:r>
+        <w:rPr>
+          <w:lang w:val="es-ES"/>
+        </w:rPr>
+        <w:t>formas:Datos</w:t>
+      </w:r>
+      <w:proofErr w:type="spellEnd"/>
+      <w:r>
+        <w:rPr>
+          <w:lang w:val="es-ES"/>
+        </w:rPr>
+        <w:t xml:space="preserve"> de </w:t>
+      </w:r>
+      <w:proofErr w:type="spellStart"/>
+      <w:r>
+        <w:rPr>
+          <w:lang w:val="es-ES"/>
+        </w:rPr>
+        <w:t>origen,DAX,Power</w:t>
+      </w:r>
+      <w:proofErr w:type="spellEnd"/>
+      <w:r>
+        <w:rPr>
+          <w:lang w:val="es-ES"/>
         </w:rPr>
         <w:t xml:space="preserve"> </w:t>
       </w:r>
-    </w:p>
-    <w:p>
-      <w:pPr>
-        <w:rPr>
-          <w:color w:val="FF0000"/>
-        </w:rPr>
-      </w:pPr>
-      <w:r>
-        <w:rPr>
-          <w:color w:val="FF0000"/>
-        </w:rPr>
-        <w:t>C</w:t>
-      </w:r>
-      <w:r>
-        <w:rPr>
-          <w:color w:val="FF0000"/>
-        </w:rPr>
-        <w:t>reación de una tabla de fechas común</w:t>
-      </w:r>
-    </w:p>
-    <w:p>
-      <w:pPr>
-        <w:rPr>
-          <w:lang w:val="es-ES"/>
-        </w:rPr>
-      </w:pPr>
-      <w:r>
-        <w:rPr>
-          <w:lang w:val="es-ES"/>
-        </w:rPr>
-        <w:t xml:space="preserve">Se puede crear una tabla de fechas común de estas </w:t>
-      </w:r>
       <w:proofErr w:type="spellStart"/>
-      <w:proofErr w:type="gramStart"/>
-      <w:r>
-        <w:rPr>
-          <w:lang w:val="es-ES"/>
-        </w:rPr>
-        <w:t>formas:Datos</w:t>
+      <w:r>
+        <w:rPr>
+          <w:lang w:val="es-ES"/>
+        </w:rPr>
+        <w:t>Query</w:t>
       </w:r>
       <w:proofErr w:type="spellEnd"/>
-      <w:proofErr w:type="gramEnd"/>
-      <w:r>
-        <w:rPr>
-          <w:lang w:val="es-ES"/>
-        </w:rPr>
-        <w:t xml:space="preserve"> de </w:t>
-      </w:r>
-      <w:proofErr w:type="spellStart"/>
-      <w:r>
-        <w:rPr>
-          <w:lang w:val="es-ES"/>
-        </w:rPr>
-        <w:t>origen</w:t>
-      </w:r>
-      <w:r>
-        <w:rPr>
-          <w:lang w:val="es-ES"/>
-        </w:rPr>
-        <w:t>,</w:t>
-      </w:r>
-      <w:r>
-        <w:rPr>
-          <w:lang w:val="es-ES"/>
-        </w:rPr>
-        <w:t>DAX</w:t>
-      </w:r>
-      <w:r>
-        <w:rPr>
-          <w:lang w:val="es-ES"/>
-        </w:rPr>
-        <w:t>,</w:t>
-      </w:r>
-      <w:r>
-        <w:rPr>
-          <w:lang w:val="es-ES"/>
-        </w:rPr>
-        <w:t>Power</w:t>
-      </w:r>
-      <w:proofErr w:type="spellEnd"/>
-      <w:r>
-        <w:rPr>
-          <w:lang w:val="es-ES"/>
-        </w:rPr>
-        <w:t xml:space="preserve"> </w:t>
-      </w:r>
-      <w:proofErr w:type="spellStart"/>
-      <w:r>
-        <w:rPr>
-          <w:lang w:val="es-ES"/>
-        </w:rPr>
-        <w:t>Query</w:t>
-      </w:r>
-      <w:proofErr w:type="spellEnd"/>
       <w:r>
         <w:rPr>
           <w:lang w:val="es-ES"/>
@@ -6299,24 +5861,16 @@
       </w:r>
     </w:p>
     <w:p>
-      <w:r>
-        <w:t xml:space="preserve">En </w:t>
-      </w:r>
-      <w:proofErr w:type="spellStart"/>
-      <w:r>
-        <w:t>este</w:t>
-      </w:r>
-      <w:proofErr w:type="spellEnd"/>
-      <w:r>
-        <w:t xml:space="preserve"> </w:t>
-      </w:r>
-      <w:proofErr w:type="spellStart"/>
-      <w:r>
-        <w:t>caso</w:t>
-      </w:r>
-      <w:proofErr w:type="spellEnd"/>
-      <w:r>
-        <w:t xml:space="preserve"> se ha decidido crear la tabla de calendario mediante DAX.</w:t>
+      <w:pPr>
+        <w:rPr>
+          <w:lang w:val="es-ES"/>
+        </w:rPr>
+      </w:pPr>
+      <w:r>
+        <w:rPr>
+          <w:lang w:val="es-ES"/>
+        </w:rPr>
+        <w:t>En este caso se ha decidido crear la tabla de calendario mediante DAX.</w:t>
       </w:r>
     </w:p>
     <w:p>
@@ -6335,107 +5889,7 @@
           <w:szCs w:val="24"/>
           <w:lang w:val="es-ES" w:eastAsia="es-ES"/>
         </w:rPr>
-        <w:t xml:space="preserve">Puede usar las funciones de expresión de análisis de datos (DAX) </w:t>
-      </w:r>
-      <w:proofErr w:type="gramStart"/>
-      <w:r>
-        <w:rPr>
-          <w:rFonts w:eastAsia="Times New Roman"/>
-          <w:sz w:val="24"/>
-          <w:szCs w:val="24"/>
-          <w:lang w:val="es-ES" w:eastAsia="es-ES"/>
-        </w:rPr>
-        <w:t>CALENDARAUTO(</w:t>
-      </w:r>
-      <w:proofErr w:type="gramEnd"/>
-      <w:r>
-        <w:rPr>
-          <w:rFonts w:eastAsia="Times New Roman"/>
-          <w:sz w:val="24"/>
-          <w:szCs w:val="24"/>
-          <w:lang w:val="es-ES" w:eastAsia="es-ES"/>
-        </w:rPr>
-        <w:t xml:space="preserve">) o CALENDAR() para crear la tabla de fechas común. </w:t>
-      </w:r>
-      <w:proofErr w:type="gramStart"/>
-      <w:r>
-        <w:rPr>
-          <w:rFonts w:eastAsia="Times New Roman"/>
-          <w:sz w:val="24"/>
-          <w:szCs w:val="24"/>
-          <w:lang w:val="es-ES" w:eastAsia="es-ES"/>
-        </w:rPr>
-        <w:t>CALENDAR(</w:t>
-      </w:r>
-      <w:proofErr w:type="gramEnd"/>
-      <w:r>
-        <w:rPr>
-          <w:rFonts w:eastAsia="Times New Roman"/>
-          <w:sz w:val="24"/>
-          <w:szCs w:val="24"/>
-          <w:lang w:val="es-ES" w:eastAsia="es-ES"/>
-        </w:rPr>
-        <w:t xml:space="preserve">) devuelve un intervalo de fechas contiguo en función de fechas de inicio y de finalización que se especifican como argumentos en la función. Como alternativa, la función </w:t>
-      </w:r>
-      <w:proofErr w:type="gramStart"/>
-      <w:r>
-        <w:rPr>
-          <w:rFonts w:eastAsia="Times New Roman"/>
-          <w:sz w:val="24"/>
-          <w:szCs w:val="24"/>
-          <w:lang w:val="es-ES" w:eastAsia="es-ES"/>
-        </w:rPr>
-        <w:t>CALENDARAUTO(</w:t>
-      </w:r>
-      <w:proofErr w:type="gramEnd"/>
-      <w:r>
-        <w:rPr>
-          <w:rFonts w:eastAsia="Times New Roman"/>
-          <w:sz w:val="24"/>
-          <w:szCs w:val="24"/>
-          <w:lang w:val="es-ES" w:eastAsia="es-ES"/>
-        </w:rPr>
-        <w:t xml:space="preserve">) devuelve un intervalo de fechas completo y contiguo que se determina de forma automática a partir del modelo semántico. La fecha de inicio se elige como la más temprana del modelo semántico y la fecha de finalización es la última, además de los datos que se han rellenado para el mes fiscal, que puede optar por incluir como argumento en la función </w:t>
-      </w:r>
-      <w:proofErr w:type="gramStart"/>
-      <w:r>
-        <w:rPr>
-          <w:rFonts w:eastAsia="Times New Roman"/>
-          <w:sz w:val="24"/>
-          <w:szCs w:val="24"/>
-          <w:lang w:val="es-ES" w:eastAsia="es-ES"/>
-        </w:rPr>
-        <w:t>CALENDARAUTO(</w:t>
-      </w:r>
-      <w:proofErr w:type="gramEnd"/>
-      <w:r>
-        <w:rPr>
-          <w:rFonts w:eastAsia="Times New Roman"/>
-          <w:sz w:val="24"/>
-          <w:szCs w:val="24"/>
-          <w:lang w:val="es-ES" w:eastAsia="es-ES"/>
-        </w:rPr>
-        <w:t xml:space="preserve">). Para los fines de este ejemplo, se usa la función </w:t>
-      </w:r>
-      <w:proofErr w:type="gramStart"/>
-      <w:r>
-        <w:rPr>
-          <w:rFonts w:eastAsia="Times New Roman"/>
-          <w:sz w:val="24"/>
-          <w:szCs w:val="24"/>
-          <w:lang w:val="es-ES" w:eastAsia="es-ES"/>
-        </w:rPr>
-        <w:t>CALENDAR(</w:t>
-      </w:r>
-      <w:proofErr w:type="gramEnd"/>
-      <w:r>
-        <w:rPr>
-          <w:rFonts w:eastAsia="Times New Roman"/>
-          <w:sz w:val="24"/>
-          <w:szCs w:val="24"/>
-          <w:lang w:val="es-ES" w:eastAsia="es-ES"/>
-        </w:rPr>
-        <w:t>) porque solo quiere ver los datos desde el 31 de mayo de 2011 (el primer día en el que las ventas empezaron a realizar el seguimiento de estos datos) en adelante, durante los próximos 10 años</w:t>
+        <w:t>Puede usar las funciones de expresión de análisis de datos (DAX) CALENDARAUTO() o CALENDAR() para crear la tabla de fechas común. CALENDAR() devuelve un intervalo de fechas contiguo en función de fechas de inicio y de finalización que se especifican como argumentos en la función. Como alternativa, la función CALENDARAUTO() devuelve un intervalo de fechas completo y contiguo que se determina de forma automática a partir del modelo semántico. La fecha de inicio se elige como la más temprana del modelo semántico y la fecha de finalización es la última, además de los datos que se han rellenado para el mes fiscal, que puede optar por incluir como argumento en la función CALENDARAUTO(). Para los fines de este ejemplo, se usa la función CALENDAR() porque solo quiere ver los datos desde el 31 de mayo de 2011 (el primer día en el que las ventas empezaron a realizar el seguimiento de estos datos) en adelante, durante los próximos 10 años</w:t>
       </w:r>
       <w:r>
         <w:rPr>
@@ -6537,6 +5991,31 @@
           <w:lang w:val="es-ES" w:eastAsia="es-ES"/>
         </w:rPr>
       </w:pPr>
+    </w:p>
+    <w:p>
+      <w:pPr>
+        <w:widowControl/>
+        <w:shd w:val="clear" w:color="auto" w:fill="1F1F1F"/>
+        <w:spacing w:line="285" w:lineRule="atLeast"/>
+        <w:jc w:val="left"/>
+        <w:rPr>
+          <w:rFonts w:ascii="Consolas" w:eastAsia="Times New Roman" w:hAnsi="Consolas" w:cs="Times New Roman"/>
+          <w:color w:val="CCCCCC"/>
+          <w:sz w:val="21"/>
+          <w:szCs w:val="21"/>
+          <w:lang w:val="es-ES" w:eastAsia="es-ES"/>
+        </w:rPr>
+      </w:pPr>
+      <w:r>
+        <w:rPr>
+          <w:rFonts w:ascii="Consolas" w:eastAsia="Times New Roman" w:hAnsi="Consolas" w:cs="Times New Roman"/>
+          <w:color w:val="CCCCCC"/>
+          <w:sz w:val="21"/>
+          <w:szCs w:val="21"/>
+          <w:lang w:val="es-ES" w:eastAsia="es-ES"/>
+        </w:rPr>
+        <w:t xml:space="preserve">Para el DATA EXPLORATORY AND CLEANING QUE SE HA HECHO HASTA AHORA SE HA UTILIZADO: https://www.kaggle.com/code/abdulmelikhmeda/inventory-purchase-sales-analysis-and-optimization </w:t>
+      </w:r>
     </w:p>
     <w:p>
       <w:pPr>
@@ -6673,7 +6152,15 @@
           <w:rFonts w:ascii="Segoe UI" w:hAnsi="Segoe UI" w:cs="Segoe UI"/>
           <w:color w:val="161616"/>
         </w:rPr>
-        <w:t xml:space="preserve"> cuentan con datos limpios. Así, en el apartado modelo se ha comenzado a crear las relaciones necesarias. (EXPLICACION DE LA CREACION DE RELACIONES)</w:t>
+        <w:t xml:space="preserve"> cuentan con datos limpios. Así, en el apartado modelo se ha </w:t>
+      </w:r>
+      <w:r>
+        <w:rPr>
+          <w:rFonts w:ascii="Segoe UI" w:hAnsi="Segoe UI" w:cs="Segoe UI"/>
+          <w:color w:val="161616"/>
+        </w:rPr>
+        <w:lastRenderedPageBreak/>
+        <w:t>comenzado a crear las relaciones necesarias. (EXPLICACION DE LA CREACION DE RELACIONES)</w:t>
       </w:r>
     </w:p>
     <w:p>
@@ -6716,12 +6203,12 @@
           <w:lang w:val="es-ES"/>
         </w:rPr>
         <w:sectPr>
-          <w:headerReference w:type="even" r:id="rId23"/>
-          <w:headerReference w:type="default" r:id="rId24"/>
-          <w:footerReference w:type="even" r:id="rId25"/>
-          <w:footerReference w:type="default" r:id="rId26"/>
-          <w:headerReference w:type="first" r:id="rId27"/>
-          <w:footerReference w:type="first" r:id="rId28"/>
+          <w:headerReference w:type="even" r:id="rId19"/>
+          <w:headerReference w:type="default" r:id="rId20"/>
+          <w:footerReference w:type="even" r:id="rId21"/>
+          <w:footerReference w:type="default" r:id="rId22"/>
+          <w:headerReference w:type="first" r:id="rId23"/>
+          <w:footerReference w:type="first" r:id="rId24"/>
           <w:pgSz w:w="11790" w:h="16820"/>
           <w:pgMar w:top="2269" w:right="1180" w:bottom="280" w:left="1134" w:header="720" w:footer="720" w:gutter="0"/>
           <w:cols w:space="720"/>
@@ -7139,7 +6626,7 @@
                     <pic:cNvPicPr/>
                   </pic:nvPicPr>
                   <pic:blipFill>
-                    <a:blip r:embed="rId29">
+                    <a:blip r:embed="rId25">
                       <a:extLst>
                         <a:ext uri="{28A0092B-C50C-407E-A947-70E740481C1C}">
                           <a14:useLocalDpi xmlns:a14="http://schemas.microsoft.com/office/drawing/2010/main" val="0"/>
@@ -7190,8 +6677,8 @@
       </w:pPr>
     </w:p>
     <w:sectPr>
-      <w:headerReference w:type="default" r:id="rId30"/>
-      <w:footerReference w:type="default" r:id="rId31"/>
+      <w:headerReference w:type="default" r:id="rId26"/>
+      <w:footerReference w:type="default" r:id="rId27"/>
       <w:pgSz w:w="11790" w:h="16820"/>
       <w:pgMar w:top="20" w:right="1180" w:bottom="280" w:left="1660" w:header="720" w:footer="720" w:gutter="0"/>
       <w:cols w:space="720"/>

</xml_diff>

<commit_message>
Cambios en la tabla H_VENTAS y analisis ABC
</commit_message>
<xml_diff>
--- a/Informe_tfm_Isabel_Unamuno.docx
+++ b/Informe_tfm_Isabel_Unamuno.docx
@@ -1355,7 +1355,6 @@
         </w:rPr>
         <w:t xml:space="preserve">El autor/la autora del Trabajo de Fin de </w:t>
       </w:r>
-      <w:proofErr w:type="gramStart"/>
       <w:r>
         <w:rPr>
           <w:rFonts w:ascii="DuplicateSans-Light" w:hAnsi="DuplicateSans-Light" w:cs="DuplicateSans-Light"/>
@@ -1374,18 +1373,7 @@
           <w:szCs w:val="16"/>
           <w:lang w:val="es-ES"/>
         </w:rPr>
-        <w:t>,</w:t>
-      </w:r>
-      <w:proofErr w:type="gramEnd"/>
-      <w:r>
-        <w:rPr>
-          <w:rFonts w:ascii="DuplicateSans-Light" w:hAnsi="DuplicateSans-Light" w:cs="DuplicateSans-Light"/>
-          <w:color w:val="585757"/>
-          <w:sz w:val="16"/>
-          <w:szCs w:val="16"/>
-          <w:lang w:val="es-ES"/>
-        </w:rPr>
-        <w:t xml:space="preserve"> autoriza a la </w:t>
+        <w:t xml:space="preserve">, autoriza a la </w:t>
       </w:r>
       <w:r>
         <w:rPr>
@@ -2988,34 +2976,16 @@
           <w:lang w:val="es-ES"/>
         </w:rPr>
       </w:pPr>
-      <w:r>
-        <w:fldChar w:fldCharType="begin"/>
-      </w:r>
-      <w:r>
-        <w:rPr>
-          <w:lang w:val="es-ES"/>
-        </w:rPr>
-        <w:instrText>HYPERLINK "https://www.kaggle.com/datasets/bhanupratapbiswas/inventory-analysis-case-study"</w:instrText>
-      </w:r>
-      <w:r>
-        <w:fldChar w:fldCharType="separate"/>
-      </w:r>
-      <w:r>
-        <w:rPr>
-          <w:rStyle w:val="Hipervnculo"/>
-          <w:rFonts w:eastAsia="Calibri" w:cs="Arial"/>
-          <w:lang w:val="es-ES"/>
-        </w:rPr>
-        <w:t>https://www.kaggle.com/datasets/bhanupratapbiswas/inventory-analysis-case-study</w:t>
-      </w:r>
-      <w:r>
-        <w:rPr>
-          <w:rStyle w:val="Hipervnculo"/>
-          <w:rFonts w:eastAsia="Calibri" w:cs="Arial"/>
-          <w:lang w:val="es-ES"/>
-        </w:rPr>
-        <w:fldChar w:fldCharType="end"/>
-      </w:r>
+      <w:hyperlink r:id="rId17" w:history="1">
+        <w:r>
+          <w:rPr>
+            <w:rStyle w:val="Hipervnculo"/>
+            <w:rFonts w:eastAsia="Calibri" w:cs="Arial"/>
+            <w:lang w:val="es-ES"/>
+          </w:rPr>
+          <w:t>https://www.kaggle.com/datasets/bhanupratapbiswas/inventory-analysis-case-study</w:t>
+        </w:r>
+      </w:hyperlink>
       <w:r>
         <w:rPr>
           <w:rFonts w:eastAsia="Calibri" w:cs="Arial"/>
@@ -3319,55 +3289,24 @@
         <w:rPr>
           <w:lang w:val="es-ES"/>
         </w:rPr>
-        <w:t xml:space="preserve">ESTA PODRIA SER </w:t>
-      </w:r>
-      <w:proofErr w:type="gramStart"/>
-      <w:r>
-        <w:rPr>
-          <w:lang w:val="es-ES"/>
-        </w:rPr>
-        <w:t>LA RUTA A SEGUIR</w:t>
-      </w:r>
-      <w:proofErr w:type="gramEnd"/>
-      <w:r>
-        <w:rPr>
-          <w:lang w:val="es-ES"/>
-        </w:rPr>
-        <w:t xml:space="preserve"> PARA EL APARTADO DE DESARROLLO.</w:t>
-      </w:r>
-    </w:p>
-    <w:p>
-      <w:pPr>
-        <w:rPr>
-          <w:lang w:val="es-ES"/>
-        </w:rPr>
-      </w:pPr>
-      <w:r>
-        <w:fldChar w:fldCharType="begin"/>
-      </w:r>
-      <w:r>
-        <w:rPr>
-          <w:lang w:val="es-ES"/>
-        </w:rPr>
-        <w:instrText>HYPERLINK "https://www.alteryx.com/es/glossary/data-analytics"</w:instrText>
-      </w:r>
-      <w:r>
-        <w:fldChar w:fldCharType="separate"/>
-      </w:r>
-      <w:r>
-        <w:rPr>
-          <w:rStyle w:val="Hipervnculo"/>
-          <w:lang w:val="es-ES"/>
-        </w:rPr>
-        <w:t>https://www.alteryx.com/es/glossary/data-analytics</w:t>
-      </w:r>
-      <w:r>
-        <w:rPr>
-          <w:rStyle w:val="Hipervnculo"/>
-          <w:lang w:val="es-ES"/>
-        </w:rPr>
-        <w:fldChar w:fldCharType="end"/>
-      </w:r>
+        <w:t>ESTA PODRIA SER LA RUTA A SEGUIR PARA EL APARTADO DE DESARROLLO.</w:t>
+      </w:r>
+    </w:p>
+    <w:p>
+      <w:pPr>
+        <w:rPr>
+          <w:lang w:val="es-ES"/>
+        </w:rPr>
+      </w:pPr>
+      <w:hyperlink r:id="rId18" w:history="1">
+        <w:r>
+          <w:rPr>
+            <w:rStyle w:val="Hipervnculo"/>
+            <w:lang w:val="es-ES"/>
+          </w:rPr>
+          <w:t>https://www.alteryx.com/es/glossary/data-analytics</w:t>
+        </w:r>
+      </w:hyperlink>
       <w:r>
         <w:rPr>
           <w:lang w:val="es-ES"/>
@@ -5168,7 +5107,7 @@
       </w:r>
     </w:p>
     <w:p>
-      <w:hyperlink r:id="rId17" w:history="1">
+      <w:hyperlink r:id="rId19" w:history="1">
         <w:r>
           <w:rPr>
             <w:rStyle w:val="Hipervnculo"/>
@@ -5345,32 +5284,15 @@
           <w:lang w:val="es-ES" w:eastAsia="es-ES"/>
         </w:rPr>
       </w:pPr>
-      <w:r>
-        <w:fldChar w:fldCharType="begin"/>
-      </w:r>
-      <w:r>
-        <w:rPr>
-          <w:lang w:val="es-ES"/>
-        </w:rPr>
-        <w:instrText>HYPERLINK "https://learn.microsoft.com/es-es/training/modules/design-model-power-bi/1-introduction"</w:instrText>
-      </w:r>
-      <w:r>
-        <w:fldChar w:fldCharType="separate"/>
-      </w:r>
-      <w:r>
-        <w:rPr>
-          <w:rStyle w:val="Hipervnculo"/>
-          <w:lang w:val="es-ES" w:eastAsia="es-ES"/>
-        </w:rPr>
-        <w:t>https://learn.microsoft.com/es-es/training/modules/design-model-power-bi/1-introduction</w:t>
-      </w:r>
-      <w:r>
-        <w:rPr>
-          <w:rStyle w:val="Hipervnculo"/>
-          <w:lang w:val="es-ES" w:eastAsia="es-ES"/>
-        </w:rPr>
-        <w:fldChar w:fldCharType="end"/>
-      </w:r>
+      <w:hyperlink r:id="rId20" w:history="1">
+        <w:r>
+          <w:rPr>
+            <w:rStyle w:val="Hipervnculo"/>
+            <w:lang w:val="es-ES" w:eastAsia="es-ES"/>
+          </w:rPr>
+          <w:t>https://learn.microsoft.com/es-es/training/modules/design-model-power-bi/1-introduction</w:t>
+        </w:r>
+      </w:hyperlink>
       <w:r>
         <w:rPr>
           <w:lang w:val="es-ES" w:eastAsia="es-ES"/>
@@ -5476,7 +5398,7 @@
                     </pic:cNvPicPr>
                   </pic:nvPicPr>
                   <pic:blipFill>
-                    <a:blip r:embed="rId18">
+                    <a:blip r:embed="rId21">
                       <a:extLst>
                         <a:ext uri="{28A0092B-C50C-407E-A947-70E740481C1C}">
                           <a14:useLocalDpi xmlns:a14="http://schemas.microsoft.com/office/drawing/2010/main" val="0"/>
@@ -5676,32 +5598,15 @@
         </w:rPr>
         <w:t>M_CALENDARIO (</w:t>
       </w:r>
-      <w:r>
-        <w:fldChar w:fldCharType="begin"/>
-      </w:r>
-      <w:r>
-        <w:rPr>
-          <w:lang w:val="es-ES"/>
-        </w:rPr>
-        <w:instrText>HYPERLINK "https://learn.microsoft.com/es-es/training/modules/design-model-power-bi/3-date-table"</w:instrText>
-      </w:r>
-      <w:r>
-        <w:fldChar w:fldCharType="separate"/>
-      </w:r>
-      <w:r>
-        <w:rPr>
-          <w:rStyle w:val="Hipervnculo"/>
-          <w:lang w:val="es-ES" w:eastAsia="es-ES"/>
-        </w:rPr>
-        <w:t>https://learn.microsoft.com/es-es/training/modules/design-model-power-bi/3-date-table</w:t>
-      </w:r>
-      <w:r>
-        <w:rPr>
-          <w:rStyle w:val="Hipervnculo"/>
-          <w:lang w:val="es-ES" w:eastAsia="es-ES"/>
-        </w:rPr>
-        <w:fldChar w:fldCharType="end"/>
-      </w:r>
+      <w:hyperlink r:id="rId22" w:history="1">
+        <w:r>
+          <w:rPr>
+            <w:rStyle w:val="Hipervnculo"/>
+            <w:lang w:val="es-ES" w:eastAsia="es-ES"/>
+          </w:rPr>
+          <w:t>https://learn.microsoft.com/es-es/training/modules/design-model-power-bi/3-date-table</w:t>
+        </w:r>
+      </w:hyperlink>
       <w:r>
         <w:rPr>
           <w:lang w:val="es-ES" w:eastAsia="es-ES"/>
@@ -6015,6 +5920,73 @@
           <w:lang w:val="es-ES" w:eastAsia="es-ES"/>
         </w:rPr>
         <w:t xml:space="preserve">Para el DATA EXPLORATORY AND CLEANING QUE SE HA HECHO HASTA AHORA SE HA UTILIZADO: https://www.kaggle.com/code/abdulmelikhmeda/inventory-purchase-sales-analysis-and-optimization </w:t>
+      </w:r>
+    </w:p>
+    <w:p>
+      <w:pPr>
+        <w:widowControl/>
+        <w:shd w:val="clear" w:color="auto" w:fill="1F1F1F"/>
+        <w:spacing w:line="285" w:lineRule="atLeast"/>
+        <w:jc w:val="left"/>
+        <w:rPr>
+          <w:rFonts w:ascii="Consolas" w:eastAsia="Times New Roman" w:hAnsi="Consolas" w:cs="Times New Roman"/>
+          <w:color w:val="CCCCCC"/>
+          <w:sz w:val="21"/>
+          <w:szCs w:val="21"/>
+          <w:lang w:val="es-ES" w:eastAsia="es-ES"/>
+        </w:rPr>
+      </w:pPr>
+    </w:p>
+    <w:p>
+      <w:pPr>
+        <w:widowControl/>
+        <w:shd w:val="clear" w:color="auto" w:fill="1F1F1F"/>
+        <w:spacing w:line="285" w:lineRule="atLeast"/>
+        <w:jc w:val="left"/>
+        <w:rPr>
+          <w:rFonts w:ascii="Consolas" w:eastAsia="Times New Roman" w:hAnsi="Consolas" w:cs="Times New Roman"/>
+          <w:color w:val="CCCCCC"/>
+          <w:sz w:val="21"/>
+          <w:szCs w:val="21"/>
+          <w:lang w:val="es-ES" w:eastAsia="es-ES"/>
+        </w:rPr>
+      </w:pPr>
+      <w:r>
+        <w:rPr>
+          <w:rFonts w:ascii="Consolas" w:eastAsia="Times New Roman" w:hAnsi="Consolas" w:cs="Times New Roman"/>
+          <w:color w:val="CCCCCC"/>
+          <w:sz w:val="21"/>
+          <w:szCs w:val="21"/>
+          <w:lang w:val="es-ES" w:eastAsia="es-ES"/>
+        </w:rPr>
+        <w:t>Para compras y ventas (gráficos)</w:t>
+      </w:r>
+    </w:p>
+    <w:p>
+      <w:pPr>
+        <w:widowControl/>
+        <w:shd w:val="clear" w:color="auto" w:fill="1F1F1F"/>
+        <w:spacing w:line="285" w:lineRule="atLeast"/>
+        <w:jc w:val="left"/>
+        <w:rPr>
+          <w:rFonts w:ascii="Consolas" w:eastAsia="Times New Roman" w:hAnsi="Consolas" w:cs="Times New Roman"/>
+          <w:color w:val="CCCCCC"/>
+          <w:sz w:val="21"/>
+          <w:szCs w:val="21"/>
+          <w:lang w:val="es-ES" w:eastAsia="es-ES"/>
+        </w:rPr>
+      </w:pPr>
+      <w:r>
+        <w:rPr>
+          <w:rFonts w:ascii="Consolas" w:eastAsia="Times New Roman" w:hAnsi="Consolas" w:cs="Times New Roman"/>
+          <w:b/>
+          <w:bCs/>
+          <w:color w:val="569CD6"/>
+          <w:sz w:val="21"/>
+          <w:szCs w:val="21"/>
+          <w:lang w:val="es-ES" w:eastAsia="es-ES"/>
+        </w:rPr>
+        <w:t xml:space="preserve"> https://www.kaggle.com/code/bahadir23/inventory-optimization-and-sustainability-analysis </w:t>
       </w:r>
     </w:p>
     <w:p>
@@ -6072,23 +6044,24 @@
           <w:rFonts w:ascii="Segoe UI" w:hAnsi="Segoe UI" w:cs="Segoe UI"/>
           <w:color w:val="161616"/>
         </w:rPr>
-        <w:t xml:space="preserve">Aunque se puede realizar </w:t>
-      </w:r>
-      <w:proofErr w:type="gramStart"/>
+        <w:lastRenderedPageBreak/>
+        <w:t xml:space="preserve">Aunque se puede realizar el procesos de limpieza de datos en </w:t>
+      </w:r>
+      <w:proofErr w:type="spellStart"/>
       <w:r>
         <w:rPr>
           <w:rFonts w:ascii="Segoe UI" w:hAnsi="Segoe UI" w:cs="Segoe UI"/>
           <w:color w:val="161616"/>
         </w:rPr>
-        <w:t>el procesos</w:t>
-      </w:r>
-      <w:proofErr w:type="gramEnd"/>
+        <w:t>PowerQuery</w:t>
+      </w:r>
+      <w:proofErr w:type="spellEnd"/>
       <w:r>
         <w:rPr>
           <w:rFonts w:ascii="Segoe UI" w:hAnsi="Segoe UI" w:cs="Segoe UI"/>
           <w:color w:val="161616"/>
         </w:rPr>
-        <w:t xml:space="preserve"> de limpieza de datos en </w:t>
+        <w:t xml:space="preserve">, en este proyecto se ha decido hacerlo mediante visual </w:t>
       </w:r>
       <w:proofErr w:type="spellStart"/>
       <w:r>
@@ -6096,7 +6069,7 @@
           <w:rFonts w:ascii="Segoe UI" w:hAnsi="Segoe UI" w:cs="Segoe UI"/>
           <w:color w:val="161616"/>
         </w:rPr>
-        <w:t>PowerQuery</w:t>
+        <w:t>studio</w:t>
       </w:r>
       <w:proofErr w:type="spellEnd"/>
       <w:r>
@@ -6104,7 +6077,7 @@
           <w:rFonts w:ascii="Segoe UI" w:hAnsi="Segoe UI" w:cs="Segoe UI"/>
           <w:color w:val="161616"/>
         </w:rPr>
-        <w:t xml:space="preserve">, en este proyecto se ha decido hacerlo mediante visual </w:t>
+        <w:t xml:space="preserve">. Por ello, las tablas que se han </w:t>
       </w:r>
       <w:proofErr w:type="spellStart"/>
       <w:r>
@@ -6112,7 +6085,7 @@
           <w:rFonts w:ascii="Segoe UI" w:hAnsi="Segoe UI" w:cs="Segoe UI"/>
           <w:color w:val="161616"/>
         </w:rPr>
-        <w:t>studio</w:t>
+        <w:t>ingestado</w:t>
       </w:r>
       <w:proofErr w:type="spellEnd"/>
       <w:r>
@@ -6120,7 +6093,7 @@
           <w:rFonts w:ascii="Segoe UI" w:hAnsi="Segoe UI" w:cs="Segoe UI"/>
           <w:color w:val="161616"/>
         </w:rPr>
-        <w:t xml:space="preserve">. Por ello, las tablas que se han </w:t>
+        <w:t xml:space="preserve"> en </w:t>
       </w:r>
       <w:proofErr w:type="spellStart"/>
       <w:r>
@@ -6128,7 +6101,7 @@
           <w:rFonts w:ascii="Segoe UI" w:hAnsi="Segoe UI" w:cs="Segoe UI"/>
           <w:color w:val="161616"/>
         </w:rPr>
-        <w:t>ingestado</w:t>
+        <w:t>PowerBI</w:t>
       </w:r>
       <w:proofErr w:type="spellEnd"/>
       <w:r>
@@ -6136,41 +6109,17 @@
           <w:rFonts w:ascii="Segoe UI" w:hAnsi="Segoe UI" w:cs="Segoe UI"/>
           <w:color w:val="161616"/>
         </w:rPr>
-        <w:t xml:space="preserve"> en </w:t>
-      </w:r>
-      <w:proofErr w:type="spellStart"/>
-      <w:r>
+        <w:t xml:space="preserve"> cuentan con datos limpios. Así, en el apartado modelo se ha comenzado a crear las relaciones necesarias. (EXPLICACION DE LA CREACION DE RELACIONES)</w:t>
+      </w:r>
+    </w:p>
+    <w:p>
+      <w:pPr>
+        <w:pStyle w:val="NormalWeb"/>
+        <w:shd w:val="clear" w:color="auto" w:fill="FFFFFF"/>
         <w:rPr>
           <w:rFonts w:ascii="Segoe UI" w:hAnsi="Segoe UI" w:cs="Segoe UI"/>
           <w:color w:val="161616"/>
         </w:rPr>
-        <w:t>PowerBI</w:t>
-      </w:r>
-      <w:proofErr w:type="spellEnd"/>
-      <w:r>
-        <w:rPr>
-          <w:rFonts w:ascii="Segoe UI" w:hAnsi="Segoe UI" w:cs="Segoe UI"/>
-          <w:color w:val="161616"/>
-        </w:rPr>
-        <w:t xml:space="preserve"> cuentan con datos limpios. Así, en el apartado modelo se ha </w:t>
-      </w:r>
-      <w:r>
-        <w:rPr>
-          <w:rFonts w:ascii="Segoe UI" w:hAnsi="Segoe UI" w:cs="Segoe UI"/>
-          <w:color w:val="161616"/>
-        </w:rPr>
-        <w:lastRenderedPageBreak/>
-        <w:t>comenzado a crear las relaciones necesarias. (EXPLICACION DE LA CREACION DE RELACIONES)</w:t>
-      </w:r>
-    </w:p>
-    <w:p>
-      <w:pPr>
-        <w:pStyle w:val="NormalWeb"/>
-        <w:shd w:val="clear" w:color="auto" w:fill="FFFFFF"/>
-        <w:rPr>
-          <w:rFonts w:ascii="Segoe UI" w:hAnsi="Segoe UI" w:cs="Segoe UI"/>
-          <w:color w:val="161616"/>
-        </w:rPr>
       </w:pPr>
     </w:p>
     <w:p>
@@ -6203,12 +6152,12 @@
           <w:lang w:val="es-ES"/>
         </w:rPr>
         <w:sectPr>
-          <w:headerReference w:type="even" r:id="rId19"/>
-          <w:headerReference w:type="default" r:id="rId20"/>
-          <w:footerReference w:type="even" r:id="rId21"/>
-          <w:footerReference w:type="default" r:id="rId22"/>
-          <w:headerReference w:type="first" r:id="rId23"/>
-          <w:footerReference w:type="first" r:id="rId24"/>
+          <w:headerReference w:type="even" r:id="rId23"/>
+          <w:headerReference w:type="default" r:id="rId24"/>
+          <w:footerReference w:type="even" r:id="rId25"/>
+          <w:footerReference w:type="default" r:id="rId26"/>
+          <w:headerReference w:type="first" r:id="rId27"/>
+          <w:footerReference w:type="first" r:id="rId28"/>
           <w:pgSz w:w="11790" w:h="16820"/>
           <w:pgMar w:top="2269" w:right="1180" w:bottom="280" w:left="1134" w:header="720" w:footer="720" w:gutter="0"/>
           <w:cols w:space="720"/>
@@ -6626,7 +6575,7 @@
                     <pic:cNvPicPr/>
                   </pic:nvPicPr>
                   <pic:blipFill>
-                    <a:blip r:embed="rId25">
+                    <a:blip r:embed="rId29">
                       <a:extLst>
                         <a:ext uri="{28A0092B-C50C-407E-A947-70E740481C1C}">
                           <a14:useLocalDpi xmlns:a14="http://schemas.microsoft.com/office/drawing/2010/main" val="0"/>
@@ -6677,8 +6626,8 @@
       </w:pPr>
     </w:p>
     <w:sectPr>
-      <w:headerReference w:type="default" r:id="rId26"/>
-      <w:footerReference w:type="default" r:id="rId27"/>
+      <w:headerReference w:type="default" r:id="rId30"/>
+      <w:footerReference w:type="default" r:id="rId31"/>
       <w:pgSz w:w="11790" w:h="16820"/>
       <w:pgMar w:top="20" w:right="1180" w:bottom="280" w:left="1660" w:header="720" w:footer="720" w:gutter="0"/>
       <w:cols w:space="720"/>

</xml_diff>